<commit_message>
zet het juiste verslag online
</commit_message>
<xml_diff>
--- a/standaarden-in-ontwikkeling/applicatieprofiel-dcat-ap-vl/Verslag-werkgroep1-DCAT-AP-Vlaanderen.docx
+++ b/standaarden-in-ontwikkeling/applicatieprofiel-dcat-ap-vl/Verslag-werkgroep1-DCAT-AP-Vlaanderen.docx
@@ -15,11 +15,13 @@
         <w:jc w:val="both"/>
         <w:rPr>
           <w:b/>
+          <w:lang w:val="nl-BE"/>
         </w:rPr>
       </w:pPr>
       <w:r>
         <w:rPr>
           <w:b/>
+          <w:lang w:val="nl-BE"/>
         </w:rPr>
         <w:t xml:space="preserve">Informatie Vlaanderen </w:t>
       </w:r>
@@ -34,8 +36,14 @@
           <w:between w:val="nil"/>
         </w:pBdr>
         <w:jc w:val="both"/>
-      </w:pPr>
-      <w:r>
+        <w:rPr>
+          <w:lang w:val="nl-BE"/>
+        </w:rPr>
+      </w:pPr>
+      <w:r>
+        <w:rPr>
+          <w:lang w:val="nl-BE"/>
+        </w:rPr>
         <w:t>Boudewijnlaan 30</w:t>
       </w:r>
     </w:p>
@@ -49,8 +57,14 @@
           <w:between w:val="nil"/>
         </w:pBdr>
         <w:jc w:val="both"/>
-      </w:pPr>
-      <w:r>
+        <w:rPr>
+          <w:lang w:val="nl-BE"/>
+        </w:rPr>
+      </w:pPr>
+      <w:r>
+        <w:rPr>
+          <w:lang w:val="nl-BE"/>
+        </w:rPr>
         <w:t>1000 Brussel</w:t>
       </w:r>
     </w:p>
@@ -64,14 +78,21 @@
           <w:between w:val="nil"/>
         </w:pBdr>
         <w:jc w:val="both"/>
+        <w:rPr>
+          <w:lang w:val="nl-BE"/>
+        </w:rPr>
       </w:pPr>
       <w:r>
         <w:rPr>
           <w:b/>
+          <w:lang w:val="nl-BE"/>
         </w:rPr>
         <w:t xml:space="preserve">T </w:t>
       </w:r>
       <w:r>
+        <w:rPr>
+          <w:lang w:val="nl-BE"/>
+        </w:rPr>
         <w:t>+32 (0)2 553 72 02</w:t>
       </w:r>
     </w:p>
@@ -85,6 +106,9 @@
           <w:between w:val="nil"/>
         </w:pBdr>
         <w:jc w:val="both"/>
+        <w:rPr>
+          <w:lang w:val="nl-BE"/>
+        </w:rPr>
       </w:pPr>
     </w:p>
     <w:p>
@@ -97,8 +121,14 @@
           <w:between w:val="nil"/>
         </w:pBdr>
         <w:jc w:val="both"/>
-      </w:pPr>
-      <w:r>
+        <w:rPr>
+          <w:lang w:val="nl-BE"/>
+        </w:rPr>
+      </w:pPr>
+      <w:r>
+        <w:rPr>
+          <w:lang w:val="nl-BE"/>
+        </w:rPr>
         <w:t>Koningin Maria Hendrikaplein 70</w:t>
       </w:r>
     </w:p>
@@ -112,8 +142,14 @@
           <w:between w:val="nil"/>
         </w:pBdr>
         <w:jc w:val="both"/>
-      </w:pPr>
-      <w:r>
+        <w:rPr>
+          <w:lang w:val="nl-BE"/>
+        </w:rPr>
+      </w:pPr>
+      <w:r>
+        <w:rPr>
+          <w:lang w:val="nl-BE"/>
+        </w:rPr>
         <w:t xml:space="preserve">9000 Gent </w:t>
       </w:r>
     </w:p>
@@ -127,14 +163,21 @@
           <w:between w:val="nil"/>
         </w:pBdr>
         <w:jc w:val="both"/>
+        <w:rPr>
+          <w:lang w:val="nl-BE"/>
+        </w:rPr>
       </w:pPr>
       <w:r>
         <w:rPr>
           <w:b/>
+          <w:lang w:val="nl-BE"/>
         </w:rPr>
         <w:t>T</w:t>
       </w:r>
       <w:r>
+        <w:rPr>
+          <w:lang w:val="nl-BE"/>
+        </w:rPr>
         <w:t xml:space="preserve"> +32 (0)9 276 15 00</w:t>
       </w:r>
     </w:p>
@@ -148,12 +191,16 @@
           <w:between w:val="nil"/>
         </w:pBdr>
         <w:jc w:val="both"/>
+        <w:rPr>
+          <w:lang w:val="nl-BE"/>
+        </w:rPr>
       </w:pPr>
       <w:hyperlink r:id="rId7">
         <w:r>
           <w:rPr>
             <w:color w:val="3C96BE"/>
             <w:u w:val="single"/>
+            <w:lang w:val="nl-BE"/>
           </w:rPr>
           <w:t>informatie.vlaanderen@vlaanderen.be</w:t>
         </w:r>
@@ -162,6 +209,9 @@
         <w:fldChar w:fldCharType="begin"/>
       </w:r>
       <w:r>
+        <w:rPr>
+          <w:lang w:val="nl-BE"/>
+        </w:rPr>
         <w:instrText xml:space="preserve"> HYPERLINK "mailto:informatie.vlaanderen@vlaanderen.be" </w:instrText>
       </w:r>
       <w:r>
@@ -178,6 +228,9 @@
           <w:between w:val="nil"/>
         </w:pBdr>
         <w:jc w:val="both"/>
+        <w:rPr>
+          <w:lang w:val="nl-BE"/>
+        </w:rPr>
       </w:pPr>
     </w:p>
     <w:p>
@@ -191,6 +244,9 @@
           <w:between w:val="nil"/>
         </w:pBdr>
         <w:jc w:val="both"/>
+        <w:rPr>
+          <w:lang w:val="nl-BE"/>
+        </w:rPr>
       </w:pPr>
       <w:r>
         <w:fldChar w:fldCharType="end"/>
@@ -199,16 +255,21 @@
         <w:rPr>
           <w:b/>
           <w:color w:val="FFF200"/>
+          <w:lang w:val="nl-BE"/>
         </w:rPr>
         <w:t>///</w:t>
       </w:r>
       <w:r>
+        <w:rPr>
+          <w:lang w:val="nl-BE"/>
+        </w:rPr>
         <w:t xml:space="preserve"> </w:t>
       </w:r>
       <w:r>
         <w:rPr>
           <w:sz w:val="52"/>
           <w:szCs w:val="52"/>
+          <w:lang w:val="nl-BE"/>
         </w:rPr>
         <w:t xml:space="preserve">/Thematische werkgroep 1: </w:t>
       </w:r>
@@ -216,6 +277,7 @@
         <w:rPr>
           <w:sz w:val="52"/>
           <w:szCs w:val="52"/>
+          <w:lang w:val="nl-BE"/>
         </w:rPr>
         <w:t xml:space="preserve">applicatieprofiel </w:t>
       </w:r>
@@ -223,6 +285,7 @@
         <w:rPr>
           <w:sz w:val="52"/>
           <w:szCs w:val="52"/>
+          <w:lang w:val="nl-BE"/>
         </w:rPr>
         <w:t>DCAT-AP-VL</w:t>
       </w:r>
@@ -240,21 +303,16 @@
         <w:rPr>
           <w:b/>
           <w:color w:val="FFF200"/>
+          <w:lang w:val="nl-BE"/>
         </w:rPr>
       </w:pPr>
       <w:r>
         <w:rPr>
           <w:b/>
           <w:color w:val="FFF200"/>
-        </w:rPr>
-        <w:t>////////////////////////////////////////</w:t>
-      </w:r>
-      <w:r>
-        <w:rPr>
-          <w:b/>
-          <w:color w:val="FFF200"/>
-        </w:rPr>
-        <w:t>////////////////////////////////////////////////////////////////</w:t>
+          <w:lang w:val="nl-BE"/>
+        </w:rPr>
+        <w:t>////////////////////////////////////////////////////////////////////////////////////////////////////////</w:t>
       </w:r>
     </w:p>
     <w:p>
@@ -269,41 +327,48 @@
         <w:jc w:val="both"/>
         <w:rPr>
           <w:i/>
+          <w:lang w:val="nl-BE"/>
         </w:rPr>
       </w:pPr>
       <w:r>
         <w:rPr>
           <w:i/>
+          <w:lang w:val="nl-BE"/>
         </w:rPr>
         <w:t xml:space="preserve">Datum: </w:t>
       </w:r>
       <w:r>
         <w:rPr>
           <w:i/>
+          <w:lang w:val="nl-BE"/>
         </w:rPr>
         <w:t>26</w:t>
       </w:r>
       <w:r>
         <w:rPr>
           <w:i/>
+          <w:lang w:val="nl-BE"/>
         </w:rPr>
         <w:t>/</w:t>
       </w:r>
       <w:r>
         <w:rPr>
           <w:i/>
+          <w:lang w:val="nl-BE"/>
         </w:rPr>
         <w:t>10</w:t>
       </w:r>
       <w:r>
         <w:rPr>
           <w:i/>
+          <w:lang w:val="nl-BE"/>
         </w:rPr>
         <w:t>/</w:t>
       </w:r>
       <w:r>
         <w:rPr>
           <w:i/>
+          <w:lang w:val="nl-BE"/>
         </w:rPr>
         <w:t>2018</w:t>
       </w:r>
@@ -320,35 +385,41 @@
         <w:jc w:val="both"/>
         <w:rPr>
           <w:i/>
+          <w:lang w:val="nl-BE"/>
         </w:rPr>
       </w:pPr>
       <w:r>
         <w:rPr>
           <w:i/>
+          <w:lang w:val="nl-BE"/>
         </w:rPr>
         <w:t xml:space="preserve">Locatie: </w:t>
       </w:r>
       <w:r>
         <w:rPr>
           <w:i/>
+          <w:lang w:val="nl-BE"/>
         </w:rPr>
         <w:t>HT</w:t>
       </w:r>
       <w:r>
         <w:rPr>
           <w:i/>
+          <w:lang w:val="nl-BE"/>
         </w:rPr>
         <w:t xml:space="preserve">, </w:t>
       </w:r>
       <w:r>
         <w:rPr>
           <w:i/>
+          <w:lang w:val="nl-BE"/>
         </w:rPr>
         <w:t>Brussel</w:t>
       </w:r>
       <w:r>
         <w:rPr>
           <w:i/>
+          <w:lang w:val="nl-BE"/>
         </w:rPr>
         <w:t xml:space="preserve"> </w:t>
       </w:r>
@@ -365,13 +436,269 @@
         <w:jc w:val="both"/>
         <w:rPr>
           <w:i/>
+          <w:lang w:val="nl-BE"/>
         </w:rPr>
       </w:pPr>
       <w:r>
         <w:rPr>
           <w:i/>
+          <w:lang w:val="nl-BE"/>
         </w:rPr>
         <w:t xml:space="preserve">Aanwezig: </w:t>
+      </w:r>
+      <w:r>
+        <w:rPr>
+          <w:i/>
+          <w:lang w:val="nl-BE"/>
+        </w:rPr>
+        <w:t xml:space="preserve">Stijn </w:t>
+      </w:r>
+      <w:proofErr w:type="spellStart"/>
+      <w:r>
+        <w:rPr>
+          <w:i/>
+          <w:lang w:val="nl-BE"/>
+        </w:rPr>
+        <w:t>Goedertier</w:t>
+      </w:r>
+      <w:proofErr w:type="spellEnd"/>
+      <w:r>
+        <w:rPr>
+          <w:i/>
+          <w:lang w:val="nl-BE"/>
+        </w:rPr>
+        <w:t xml:space="preserve"> (GIM), </w:t>
+      </w:r>
+      <w:proofErr w:type="spellStart"/>
+      <w:r>
+        <w:rPr>
+          <w:i/>
+          <w:lang w:val="nl-BE"/>
+        </w:rPr>
+        <w:t>Raf</w:t>
+      </w:r>
+      <w:proofErr w:type="spellEnd"/>
+      <w:r>
+        <w:rPr>
+          <w:i/>
+          <w:lang w:val="nl-BE"/>
+        </w:rPr>
+        <w:t xml:space="preserve"> </w:t>
+      </w:r>
+      <w:proofErr w:type="spellStart"/>
+      <w:r>
+        <w:rPr>
+          <w:i/>
+          <w:lang w:val="nl-BE"/>
+        </w:rPr>
+        <w:t>Buyle</w:t>
+      </w:r>
+      <w:proofErr w:type="spellEnd"/>
+      <w:r>
+        <w:rPr>
+          <w:i/>
+          <w:lang w:val="nl-BE"/>
+        </w:rPr>
+        <w:t xml:space="preserve"> (AIV), Dirk De </w:t>
+      </w:r>
+      <w:proofErr w:type="spellStart"/>
+      <w:r>
+        <w:rPr>
+          <w:i/>
+          <w:lang w:val="nl-BE"/>
+        </w:rPr>
+        <w:t>Baere</w:t>
+      </w:r>
+      <w:proofErr w:type="spellEnd"/>
+      <w:r>
+        <w:rPr>
+          <w:i/>
+          <w:lang w:val="nl-BE"/>
+        </w:rPr>
+        <w:t xml:space="preserve"> (AIV), Mathias De Schrijver (AIV), Bert Van Nuffelen (</w:t>
+      </w:r>
+      <w:proofErr w:type="spellStart"/>
+      <w:r>
+        <w:rPr>
+          <w:i/>
+          <w:lang w:val="nl-BE"/>
+        </w:rPr>
+        <w:t>TenForce</w:t>
+      </w:r>
+      <w:proofErr w:type="spellEnd"/>
+      <w:r>
+        <w:rPr>
+          <w:i/>
+          <w:lang w:val="nl-BE"/>
+        </w:rPr>
+        <w:t xml:space="preserve">), </w:t>
+      </w:r>
+      <w:r>
+        <w:rPr>
+          <w:i/>
+          <w:lang w:val="nl-BE"/>
+        </w:rPr>
+        <w:t>Natasha</w:t>
+      </w:r>
+      <w:r>
+        <w:rPr>
+          <w:i/>
+          <w:lang w:val="nl-BE"/>
+        </w:rPr>
+        <w:t xml:space="preserve"> </w:t>
+      </w:r>
+      <w:r>
+        <w:rPr>
+          <w:i/>
+          <w:lang w:val="nl-BE"/>
+        </w:rPr>
+        <w:t>Blommaert (AWV), Sammy</w:t>
+      </w:r>
+      <w:r>
+        <w:rPr>
+          <w:i/>
+          <w:lang w:val="nl-BE"/>
+        </w:rPr>
+        <w:t xml:space="preserve"> </w:t>
+      </w:r>
+      <w:r>
+        <w:rPr>
+          <w:i/>
+          <w:lang w:val="nl-BE"/>
+        </w:rPr>
+        <w:t>Roos</w:t>
+      </w:r>
+      <w:r>
+        <w:rPr>
+          <w:i/>
+          <w:lang w:val="nl-BE"/>
+        </w:rPr>
+        <w:t xml:space="preserve"> (Dept. Welzijn, Volksgezondheid en Gezin), </w:t>
+      </w:r>
+      <w:r>
+        <w:rPr>
+          <w:i/>
+          <w:lang w:val="nl-BE"/>
+        </w:rPr>
+        <w:t>Joost</w:t>
+      </w:r>
+      <w:r>
+        <w:rPr>
+          <w:i/>
+          <w:lang w:val="nl-BE"/>
+        </w:rPr>
+        <w:t xml:space="preserve"> </w:t>
+      </w:r>
+      <w:proofErr w:type="spellStart"/>
+      <w:r>
+        <w:rPr>
+          <w:i/>
+          <w:lang w:val="nl-BE"/>
+        </w:rPr>
+        <w:t>Schouppe</w:t>
+      </w:r>
+      <w:proofErr w:type="spellEnd"/>
+      <w:r>
+        <w:rPr>
+          <w:i/>
+          <w:lang w:val="nl-BE"/>
+        </w:rPr>
+        <w:t xml:space="preserve"> (provincie Limburg), </w:t>
+      </w:r>
+      <w:r>
+        <w:rPr>
+          <w:i/>
+          <w:lang w:val="nl-BE"/>
+        </w:rPr>
+        <w:t>Geert</w:t>
+      </w:r>
+      <w:r>
+        <w:rPr>
+          <w:i/>
+          <w:lang w:val="nl-BE"/>
+        </w:rPr>
+        <w:t xml:space="preserve"> </w:t>
+      </w:r>
+      <w:r>
+        <w:rPr>
+          <w:i/>
+          <w:lang w:val="nl-BE"/>
+        </w:rPr>
+        <w:t xml:space="preserve">Van </w:t>
+      </w:r>
+      <w:proofErr w:type="spellStart"/>
+      <w:r>
+        <w:rPr>
+          <w:i/>
+          <w:lang w:val="nl-BE"/>
+        </w:rPr>
+        <w:t>Gaever</w:t>
+      </w:r>
+      <w:proofErr w:type="spellEnd"/>
+      <w:r>
+        <w:rPr>
+          <w:i/>
+          <w:lang w:val="nl-BE"/>
+        </w:rPr>
+        <w:t xml:space="preserve"> (AWV), </w:t>
+      </w:r>
+      <w:r>
+        <w:rPr>
+          <w:i/>
+          <w:lang w:val="nl-BE"/>
+        </w:rPr>
+        <w:t>Peter</w:t>
+      </w:r>
+      <w:r>
+        <w:rPr>
+          <w:i/>
+          <w:lang w:val="nl-BE"/>
+        </w:rPr>
+        <w:t xml:space="preserve"> </w:t>
+      </w:r>
+      <w:r>
+        <w:rPr>
+          <w:i/>
+          <w:lang w:val="nl-BE"/>
+        </w:rPr>
+        <w:t>Desmet</w:t>
+      </w:r>
+      <w:r>
+        <w:rPr>
+          <w:i/>
+          <w:lang w:val="nl-BE"/>
+        </w:rPr>
+        <w:t xml:space="preserve"> (INBO), </w:t>
+      </w:r>
+      <w:r>
+        <w:rPr>
+          <w:i/>
+          <w:lang w:val="nl-BE"/>
+        </w:rPr>
+        <w:t>koen</w:t>
+      </w:r>
+      <w:r>
+        <w:rPr>
+          <w:i/>
+          <w:lang w:val="nl-BE"/>
+        </w:rPr>
+        <w:t xml:space="preserve"> </w:t>
+      </w:r>
+      <w:proofErr w:type="spellStart"/>
+      <w:r>
+        <w:rPr>
+          <w:i/>
+          <w:lang w:val="nl-BE"/>
+        </w:rPr>
+        <w:t>willems</w:t>
+      </w:r>
+      <w:proofErr w:type="spellEnd"/>
+      <w:r>
+        <w:rPr>
+          <w:i/>
+          <w:lang w:val="nl-BE"/>
+        </w:rPr>
+        <w:t xml:space="preserve"> (VEA)</w:t>
       </w:r>
     </w:p>
     <w:p>
@@ -386,13 +713,22 @@
         <w:jc w:val="both"/>
         <w:rPr>
           <w:i/>
+          <w:lang w:val="nl-BE"/>
         </w:rPr>
       </w:pPr>
       <w:r>
         <w:rPr>
           <w:i/>
+          <w:lang w:val="nl-BE"/>
         </w:rPr>
         <w:t xml:space="preserve">Afwezig: </w:t>
+      </w:r>
+      <w:r>
+        <w:rPr>
+          <w:i/>
+          <w:lang w:val="nl-BE"/>
+        </w:rPr>
+        <w:t>-</w:t>
       </w:r>
     </w:p>
     <w:p>
@@ -407,23 +743,27 @@
         <w:jc w:val="both"/>
         <w:rPr>
           <w:i/>
+          <w:lang w:val="nl-BE"/>
         </w:rPr>
       </w:pPr>
       <w:r>
         <w:rPr>
           <w:i/>
+          <w:lang w:val="nl-BE"/>
         </w:rPr>
         <w:t xml:space="preserve">Verslaggever: </w:t>
       </w:r>
       <w:r>
         <w:rPr>
           <w:i/>
+          <w:lang w:val="nl-BE"/>
         </w:rPr>
         <w:t>Bert Van Nuffelen</w:t>
       </w:r>
       <w:r>
         <w:rPr>
           <w:i/>
+          <w:lang w:val="nl-BE"/>
         </w:rPr>
         <w:t xml:space="preserve"> (AIV)</w:t>
       </w:r>
@@ -442,24 +782,28 @@
           <w:i/>
         </w:rPr>
       </w:pPr>
+      <w:proofErr w:type="spellStart"/>
       <w:r>
         <w:rPr>
           <w:i/>
         </w:rPr>
-        <w:t>Bi</w:t>
-      </w:r>
+        <w:t>Bijlagen</w:t>
+      </w:r>
+      <w:proofErr w:type="spellEnd"/>
       <w:r>
         <w:rPr>
           <w:i/>
         </w:rPr>
-        <w:t xml:space="preserve">jlagen: </w:t>
-      </w:r>
+        <w:t xml:space="preserve">: </w:t>
+      </w:r>
+      <w:proofErr w:type="spellStart"/>
       <w:r>
         <w:rPr>
           <w:i/>
         </w:rPr>
         <w:t>presentatie</w:t>
       </w:r>
+      <w:proofErr w:type="spellEnd"/>
     </w:p>
     <w:p>
       <w:pPr>
@@ -479,6 +823,30 @@
         </w:rPr>
         <w:t>////////////////////////////////////////////////////////////////////////////////////////////////////////</w:t>
       </w:r>
+    </w:p>
+    <w:p>
+      <w:pPr>
+        <w:pBdr>
+          <w:top w:val="nil"/>
+          <w:left w:val="nil"/>
+          <w:bottom w:val="nil"/>
+          <w:right w:val="nil"/>
+          <w:between w:val="nil"/>
+        </w:pBdr>
+        <w:jc w:val="both"/>
+      </w:pPr>
+    </w:p>
+    <w:p>
+      <w:pPr>
+        <w:pBdr>
+          <w:top w:val="nil"/>
+          <w:left w:val="nil"/>
+          <w:bottom w:val="nil"/>
+          <w:right w:val="nil"/>
+          <w:between w:val="nil"/>
+        </w:pBdr>
+        <w:jc w:val="both"/>
+      </w:pPr>
     </w:p>
     <w:p>
       <w:pPr>
@@ -507,58 +875,120 @@
           <w:between w:val="nil"/>
         </w:pBdr>
       </w:pPr>
-      <w:r>
+      <w:proofErr w:type="spellStart"/>
+      <w:r>
+        <w:lastRenderedPageBreak/>
         <w:t>Inleiding</w:t>
       </w:r>
+      <w:proofErr w:type="spellEnd"/>
     </w:p>
     <w:p>
-      <w:r>
-        <w:t>In de eerste publieke werkgroep werd de motivatie en doelstelling van de specificatie DCAT-AP Vlaanderen voorgesteld. Er werden geen bijkomende opmerkingen genoteerd.</w:t>
+      <w:pPr>
+        <w:rPr>
+          <w:lang w:val="nl-BE"/>
+        </w:rPr>
+      </w:pPr>
+      <w:r>
+        <w:rPr>
+          <w:lang w:val="nl-BE"/>
+        </w:rPr>
+        <w:t xml:space="preserve">In de eerste publieke werkgroep werd de motivatie en doelstelling van de specificatie DCAT-AP Vlaanderen voorgesteld. </w:t>
       </w:r>
     </w:p>
     <w:p>
-      <w:r>
+      <w:pPr>
+        <w:rPr>
+          <w:lang w:val="nl-BE"/>
+        </w:rPr>
+      </w:pPr>
+      <w:r>
+        <w:rPr>
+          <w:lang w:val="nl-BE"/>
+        </w:rPr>
         <w:t xml:space="preserve">Daarna werden verscheidene voorstellen van bijkomende eisen bovenop de DCAT-AP 1.1 </w:t>
       </w:r>
       <w:proofErr w:type="gramStart"/>
       <w:r>
-        <w:t>specificatie  besproken</w:t>
+        <w:rPr>
+          <w:lang w:val="nl-BE"/>
+        </w:rPr>
+        <w:t xml:space="preserve">specificatie  </w:t>
+      </w:r>
+      <w:r>
+        <w:rPr>
+          <w:lang w:val="nl-BE"/>
+        </w:rPr>
+        <w:t>b</w:t>
+      </w:r>
+      <w:r>
+        <w:rPr>
+          <w:lang w:val="nl-BE"/>
+        </w:rPr>
+        <w:t>esproken</w:t>
       </w:r>
       <w:proofErr w:type="gramEnd"/>
       <w:r>
-        <w:t xml:space="preserve">. Sommige van deze bijkomende eisen werden actief besproken, andere werden wegens </w:t>
-      </w:r>
-      <w:r>
-        <w:lastRenderedPageBreak/>
-        <w:t xml:space="preserve">tijdsgebrek enkel geduid. De werkgroep heeft over deze laatste </w:t>
-      </w:r>
-      <w:r>
+        <w:rPr>
+          <w:lang w:val="nl-BE"/>
+        </w:rPr>
+        <w:t xml:space="preserve">. Sommige van deze bijkomende eisen werden actief besproken, andere werden wegens tijdsgebrek enkel geduid. De werkgroep heeft over deze laatste </w:t>
+      </w:r>
+      <w:r>
+        <w:rPr>
+          <w:lang w:val="nl-BE"/>
+        </w:rPr>
         <w:t xml:space="preserve">in het algemeen opmerkingen </w:t>
       </w:r>
       <w:r>
+        <w:rPr>
+          <w:lang w:val="nl-BE"/>
+        </w:rPr>
         <w:t>kunnen geven.</w:t>
       </w:r>
       <w:r>
+        <w:rPr>
+          <w:lang w:val="nl-BE"/>
+        </w:rPr>
         <w:t xml:space="preserve"> Deze opmerkingen zijn verwerkt in de individuele issues.</w:t>
       </w:r>
     </w:p>
-    <w:p/>
     <w:p>
-      <w:r>
-        <w:t xml:space="preserve">Algemene informatie en achtergrond informatie over de vooruitgang van de standaard is te vinden op </w:t>
+      <w:pPr>
+        <w:rPr>
+          <w:lang w:val="nl-BE"/>
+        </w:rPr>
+      </w:pPr>
+      <w:bookmarkStart w:id="0" w:name="_GoBack"/>
+      <w:bookmarkEnd w:id="0"/>
+    </w:p>
+    <w:p>
+      <w:pPr>
+        <w:rPr>
+          <w:lang w:val="nl-BE"/>
+        </w:rPr>
+      </w:pPr>
+      <w:r>
+        <w:rPr>
+          <w:lang w:val="nl-BE"/>
+        </w:rPr>
+        <w:t xml:space="preserve">Algemene informatie en achtergrondinformatie over de vooruitgang van de standaard is te vinden op </w:t>
       </w:r>
       <w:hyperlink r:id="rId8" w:history="1">
         <w:r>
           <w:rPr>
             <w:rStyle w:val="Hyperlink"/>
+            <w:lang w:val="nl-BE"/>
           </w:rPr>
           <w:t>https://test.data.vlaanderen.be/standaarden/standaarden-in-ontwikkeling/applicatieprofiel-dcat/applicatieprofiel-dcat.html</w:t>
         </w:r>
       </w:hyperlink>
     </w:p>
     <w:p>
-      <w:bookmarkStart w:id="0" w:name="_GoBack"/>
-      <w:bookmarkEnd w:id="0"/>
+      <w:pPr>
+        <w:rPr>
+          <w:lang w:val="nl-BE"/>
+        </w:rPr>
+      </w:pPr>
     </w:p>
     <w:p>
       <w:pPr>
@@ -575,42 +1005,79 @@
           <w:between w:val="nil"/>
         </w:pBdr>
       </w:pPr>
-      <w:r>
-        <w:t>Besproken onderwerpen</w:t>
-      </w:r>
+      <w:proofErr w:type="spellStart"/>
+      <w:r>
+        <w:t>Besproken</w:t>
+      </w:r>
+      <w:proofErr w:type="spellEnd"/>
+      <w:r>
+        <w:t xml:space="preserve"> </w:t>
+      </w:r>
+      <w:proofErr w:type="spellStart"/>
+      <w:r>
+        <w:t>onderwerpen</w:t>
+      </w:r>
+      <w:proofErr w:type="spellEnd"/>
     </w:p>
     <w:p>
-      <w:r>
+      <w:pPr>
+        <w:rPr>
+          <w:lang w:val="nl-BE"/>
+        </w:rPr>
+      </w:pPr>
+      <w:r>
+        <w:rPr>
+          <w:lang w:val="nl-BE"/>
+        </w:rPr>
         <w:t>De volgende tabel geeft voor elke bijkomende eis de status weer bij het afsluiten van de 1</w:t>
       </w:r>
       <w:r>
         <w:rPr>
           <w:vertAlign w:val="superscript"/>
+          <w:lang w:val="nl-BE"/>
         </w:rPr>
         <w:t>ste</w:t>
       </w:r>
       <w:r>
-        <w:t xml:space="preserve"> publieke werkgroep.</w:t>
-      </w:r>
-      <w:r>
-        <w:t xml:space="preserve"> Hun actuele status met bijhorende discussie </w:t>
-      </w:r>
-      <w:r>
-        <w:t xml:space="preserve">is te vinden op </w:t>
+        <w:rPr>
+          <w:lang w:val="nl-BE"/>
+        </w:rPr>
+        <w:t xml:space="preserve"> publieke werkgroep. Hun actuele status met bijhorende discussie is te vinden op </w:t>
       </w:r>
       <w:hyperlink r:id="rId9" w:history="1">
+        <w:proofErr w:type="spellStart"/>
         <w:r>
           <w:rPr>
             <w:rStyle w:val="Hyperlink"/>
+            <w:lang w:val="nl-BE"/>
           </w:rPr>
           <w:t>github</w:t>
         </w:r>
+        <w:proofErr w:type="spellEnd"/>
       </w:hyperlink>
       <w:r>
+        <w:rPr>
+          <w:lang w:val="nl-BE"/>
+        </w:rPr>
         <w:t>.</w:t>
       </w:r>
       <w:r>
-        <w:t xml:space="preserve"> Per issue is ook de voorgestelde resolutie gegeven. Dit is op basis van de discussie en welke in een volgende werkgroep bevestigd zal moeten worden.</w:t>
+        <w:rPr>
+          <w:lang w:val="nl-BE"/>
+        </w:rPr>
+        <w:t xml:space="preserve"> Per issue is ook </w:t>
+      </w:r>
+      <w:r>
+        <w:rPr>
+          <w:lang w:val="nl-BE"/>
+        </w:rPr>
+        <w:t>het voorstel van besluit</w:t>
+      </w:r>
+      <w:r>
+        <w:rPr>
+          <w:lang w:val="nl-BE"/>
+        </w:rPr>
+        <w:t xml:space="preserve"> gegeven. Dit is op basis van de discussie en welke in een volgende werkgroep bevestigd zal moeten worden.</w:t>
       </w:r>
     </w:p>
     <w:p>
@@ -623,6 +1090,9 @@
           <w:between w:val="nil"/>
         </w:pBdr>
         <w:jc w:val="both"/>
+        <w:rPr>
+          <w:lang w:val="nl-BE"/>
+        </w:rPr>
       </w:pPr>
     </w:p>
     <w:tbl>
@@ -661,9 +1131,11 @@
             <w:pPr>
               <w:cnfStyle w:val="100000000000" w:firstRow="1" w:lastRow="0" w:firstColumn="0" w:lastColumn="0" w:oddVBand="0" w:evenVBand="0" w:oddHBand="0" w:evenHBand="0" w:firstRowFirstColumn="0" w:firstRowLastColumn="0" w:lastRowFirstColumn="0" w:lastRowLastColumn="0"/>
             </w:pPr>
+            <w:proofErr w:type="spellStart"/>
             <w:r>
               <w:t>Opmerkingen</w:t>
             </w:r>
+            <w:proofErr w:type="spellEnd"/>
           </w:p>
         </w:tc>
         <w:tc>
@@ -677,12 +1149,28 @@
                 <w:sz w:val="14"/>
               </w:rPr>
             </w:pPr>
+            <w:proofErr w:type="spellStart"/>
             <w:r>
               <w:rPr>
                 <w:sz w:val="14"/>
               </w:rPr>
-              <w:t>Resolutievoorstel</w:t>
-            </w:r>
+              <w:t>Voorstel</w:t>
+            </w:r>
+            <w:proofErr w:type="spellEnd"/>
+            <w:r>
+              <w:rPr>
+                <w:sz w:val="14"/>
+              </w:rPr>
+              <w:t xml:space="preserve"> </w:t>
+            </w:r>
+            <w:proofErr w:type="spellStart"/>
+            <w:r>
+              <w:rPr>
+                <w:sz w:val="14"/>
+              </w:rPr>
+              <w:t>besluit</w:t>
+            </w:r>
+            <w:proofErr w:type="spellEnd"/>
           </w:p>
         </w:tc>
         <w:tc>
@@ -700,8 +1188,30 @@
               <w:rPr>
                 <w:sz w:val="12"/>
               </w:rPr>
-              <w:t>Online bron/discussie</w:t>
-            </w:r>
+              <w:t xml:space="preserve">Online </w:t>
+            </w:r>
+            <w:proofErr w:type="spellStart"/>
+            <w:r>
+              <w:rPr>
+                <w:sz w:val="12"/>
+              </w:rPr>
+              <w:t>bron</w:t>
+            </w:r>
+            <w:proofErr w:type="spellEnd"/>
+            <w:r>
+              <w:rPr>
+                <w:sz w:val="12"/>
+              </w:rPr>
+              <w:t>/</w:t>
+            </w:r>
+            <w:proofErr w:type="spellStart"/>
+            <w:r>
+              <w:rPr>
+                <w:sz w:val="12"/>
+              </w:rPr>
+              <w:t>discussie</w:t>
+            </w:r>
+            <w:proofErr w:type="spellEnd"/>
           </w:p>
         </w:tc>
       </w:tr>
@@ -715,9 +1225,19 @@
             <w:tcW w:w="2018" w:type="dxa"/>
           </w:tcPr>
           <w:p>
-            <w:r>
-              <w:t>Motivatie &amp; doelstelling</w:t>
-            </w:r>
+            <w:proofErr w:type="spellStart"/>
+            <w:r>
+              <w:t>Motivatie</w:t>
+            </w:r>
+            <w:proofErr w:type="spellEnd"/>
+            <w:r>
+              <w:t xml:space="preserve"> &amp; </w:t>
+            </w:r>
+            <w:proofErr w:type="spellStart"/>
+            <w:r>
+              <w:t>doelstelling</w:t>
+            </w:r>
+            <w:proofErr w:type="spellEnd"/>
           </w:p>
         </w:tc>
         <w:tc>
@@ -733,8 +1253,14 @@
               </w:numPr>
               <w:spacing w:before="0"/>
               <w:cnfStyle w:val="000000100000" w:firstRow="0" w:lastRow="0" w:firstColumn="0" w:lastColumn="0" w:oddVBand="0" w:evenVBand="0" w:oddHBand="1" w:evenHBand="0" w:firstRowFirstColumn="0" w:firstRowLastColumn="0" w:lastRowFirstColumn="0" w:lastRowLastColumn="0"/>
-            </w:pPr>
-            <w:r>
+              <w:rPr>
+                <w:lang w:val="nl-BE"/>
+              </w:rPr>
+            </w:pPr>
+            <w:r>
+              <w:rPr>
+                <w:lang w:val="nl-BE"/>
+              </w:rPr>
               <w:t>Suggestie om voetnoot over relatie met gesloten data te voorzien</w:t>
             </w:r>
           </w:p>
@@ -750,12 +1276,14 @@
                 <w:sz w:val="14"/>
               </w:rPr>
             </w:pPr>
+            <w:proofErr w:type="spellStart"/>
             <w:r>
               <w:rPr>
                 <w:sz w:val="14"/>
               </w:rPr>
               <w:t>Aanvaard</w:t>
             </w:r>
+            <w:proofErr w:type="spellEnd"/>
           </w:p>
         </w:tc>
         <w:tc>
@@ -788,9 +1316,22 @@
             <w:tcW w:w="2018" w:type="dxa"/>
           </w:tcPr>
           <w:p>
-            <w:r>
-              <w:t>Nederlands terminologie</w:t>
-            </w:r>
+            <w:proofErr w:type="spellStart"/>
+            <w:r>
+              <w:t>Nederlands</w:t>
+            </w:r>
+            <w:r>
+              <w:t>e</w:t>
+            </w:r>
+            <w:proofErr w:type="spellEnd"/>
+            <w:r>
+              <w:t xml:space="preserve"> </w:t>
+            </w:r>
+            <w:proofErr w:type="spellStart"/>
+            <w:r>
+              <w:t>terminologie</w:t>
+            </w:r>
+            <w:proofErr w:type="spellEnd"/>
           </w:p>
         </w:tc>
         <w:tc>
@@ -807,8 +1348,79 @@
               <w:spacing w:before="0"/>
               <w:cnfStyle w:val="000000000000" w:firstRow="0" w:lastRow="0" w:firstColumn="0" w:lastColumn="0" w:oddVBand="0" w:evenVBand="0" w:oddHBand="0" w:evenHBand="0" w:firstRowFirstColumn="0" w:firstRowLastColumn="0" w:lastRowFirstColumn="0" w:lastRowLastColumn="0"/>
             </w:pPr>
-            <w:r>
-              <w:t>Geen opmerkingen</w:t>
+            <w:proofErr w:type="spellStart"/>
+            <w:r>
+              <w:t>Geen</w:t>
+            </w:r>
+            <w:proofErr w:type="spellEnd"/>
+            <w:r>
+              <w:t xml:space="preserve"> </w:t>
+            </w:r>
+            <w:proofErr w:type="spellStart"/>
+            <w:r>
+              <w:t>opmerkingen</w:t>
+            </w:r>
+            <w:proofErr w:type="spellEnd"/>
+          </w:p>
+          <w:p>
+            <w:pPr>
+              <w:pStyle w:val="ListParagraph"/>
+              <w:numPr>
+                <w:ilvl w:val="0"/>
+                <w:numId w:val="10"/>
+              </w:numPr>
+              <w:spacing w:before="0"/>
+              <w:cnfStyle w:val="000000000000" w:firstRow="0" w:lastRow="0" w:firstColumn="0" w:lastColumn="0" w:oddVBand="0" w:evenVBand="0" w:oddHBand="0" w:evenHBand="0" w:firstRowFirstColumn="0" w:firstRowLastColumn="0" w:lastRowFirstColumn="0" w:lastRowLastColumn="0"/>
+              <w:rPr>
+                <w:lang w:val="nl-BE"/>
+              </w:rPr>
+            </w:pPr>
+            <w:proofErr w:type="gramStart"/>
+            <w:r>
+              <w:rPr>
+                <w:lang w:val="nl-BE"/>
+              </w:rPr>
+              <w:t>DCAT feed</w:t>
+            </w:r>
+            <w:proofErr w:type="gramEnd"/>
+            <w:r>
+              <w:rPr>
+                <w:lang w:val="nl-BE"/>
+              </w:rPr>
+              <w:t xml:space="preserve"> van INBO in he</w:t>
+            </w:r>
+            <w:r>
+              <w:rPr>
+                <w:lang w:val="nl-BE"/>
+              </w:rPr>
+              <w:t>t</w:t>
+            </w:r>
+            <w:r>
+              <w:rPr>
+                <w:lang w:val="nl-BE"/>
+              </w:rPr>
+              <w:t xml:space="preserve"> Engels vormt geen probleem</w:t>
+            </w:r>
+            <w:r>
+              <w:rPr>
+                <w:rFonts w:eastAsia="Times New Roman"/>
+                <w:lang w:val="nl-BE"/>
+              </w:rPr>
+              <w:t>. Het applicatie</w:t>
+            </w:r>
+            <w:r>
+              <w:rPr>
+                <w:rFonts w:eastAsia="Times New Roman"/>
+                <w:lang w:val="nl-BE"/>
+              </w:rPr>
+              <w:t>profiel zegt alleen dat de LABELS voor eigenschappen en klassen in het Nederlands zullen gesteld worden</w:t>
+            </w:r>
+            <w:r>
+              <w:rPr>
+                <w:rFonts w:eastAsia="Times New Roman"/>
+                <w:lang w:val="nl-BE"/>
+              </w:rPr>
+              <w:t>.</w:t>
             </w:r>
           </w:p>
         </w:tc>
@@ -823,12 +1435,14 @@
                 <w:sz w:val="14"/>
               </w:rPr>
             </w:pPr>
+            <w:proofErr w:type="spellStart"/>
             <w:r>
               <w:rPr>
                 <w:sz w:val="14"/>
               </w:rPr>
               <w:t>Aanvaard</w:t>
             </w:r>
+            <w:proofErr w:type="spellEnd"/>
           </w:p>
         </w:tc>
         <w:tc>
@@ -865,8 +1479,13 @@
           </w:tcPr>
           <w:p>
             <w:r>
-              <w:t>Term Datasetcatalogus</w:t>
-            </w:r>
+              <w:t xml:space="preserve">Term </w:t>
+            </w:r>
+            <w:proofErr w:type="spellStart"/>
+            <w:r>
+              <w:t>Datasetcatalogus</w:t>
+            </w:r>
+            <w:proofErr w:type="spellEnd"/>
           </w:p>
         </w:tc>
         <w:tc>
@@ -883,8 +1502,79 @@
               <w:spacing w:before="0"/>
               <w:cnfStyle w:val="000000100000" w:firstRow="0" w:lastRow="0" w:firstColumn="0" w:lastColumn="0" w:oddVBand="0" w:evenVBand="0" w:oddHBand="1" w:evenHBand="0" w:firstRowFirstColumn="0" w:firstRowLastColumn="0" w:lastRowFirstColumn="0" w:lastRowLastColumn="0"/>
             </w:pPr>
-            <w:r>
-              <w:t>Geen opmerkingen</w:t>
+            <w:proofErr w:type="spellStart"/>
+            <w:r>
+              <w:t>Geen</w:t>
+            </w:r>
+            <w:proofErr w:type="spellEnd"/>
+            <w:r>
+              <w:t xml:space="preserve"> </w:t>
+            </w:r>
+            <w:proofErr w:type="spellStart"/>
+            <w:r>
+              <w:t>opmerkingen</w:t>
+            </w:r>
+            <w:proofErr w:type="spellEnd"/>
+          </w:p>
+          <w:p>
+            <w:pPr>
+              <w:numPr>
+                <w:ilvl w:val="0"/>
+                <w:numId w:val="9"/>
+              </w:numPr>
+              <w:spacing w:before="100" w:beforeAutospacing="1" w:after="100" w:afterAutospacing="1"/>
+              <w:cnfStyle w:val="000000100000" w:firstRow="0" w:lastRow="0" w:firstColumn="0" w:lastColumn="0" w:oddVBand="0" w:evenVBand="0" w:oddHBand="1" w:evenHBand="0" w:firstRowFirstColumn="0" w:firstRowLastColumn="0" w:lastRowFirstColumn="0" w:lastRowLastColumn="0"/>
+              <w:rPr>
+                <w:rFonts w:eastAsia="Times New Roman"/>
+                <w:color w:val="FF0000"/>
+                <w:lang w:val="nl-BE"/>
+              </w:rPr>
+            </w:pPr>
+            <w:r>
+              <w:rPr>
+                <w:rFonts w:eastAsia="Times New Roman"/>
+                <w:lang w:val="nl-BE"/>
+              </w:rPr>
+              <w:t xml:space="preserve">Werkgroep is akkoord </w:t>
+            </w:r>
+            <w:proofErr w:type="gramStart"/>
+            <w:r>
+              <w:rPr>
+                <w:rFonts w:eastAsia="Times New Roman"/>
+                <w:lang w:val="nl-BE"/>
+              </w:rPr>
+              <w:t>om  “</w:t>
+            </w:r>
+            <w:proofErr w:type="gramEnd"/>
+            <w:r>
+              <w:rPr>
+                <w:rFonts w:eastAsia="Times New Roman"/>
+                <w:lang w:val="nl-BE"/>
+              </w:rPr>
+              <w:t xml:space="preserve">Datasetcatalogus” als Nederlands label te gebruiken voor </w:t>
+            </w:r>
+            <w:proofErr w:type="spellStart"/>
+            <w:r>
+              <w:rPr>
+                <w:rFonts w:eastAsia="Times New Roman"/>
+                <w:lang w:val="nl-BE"/>
+              </w:rPr>
+              <w:t>dcat:Dataset</w:t>
+            </w:r>
+            <w:proofErr w:type="spellEnd"/>
+            <w:r>
+              <w:rPr>
+                <w:rFonts w:eastAsia="Times New Roman"/>
+                <w:lang w:val="nl-BE"/>
+              </w:rPr>
+              <w:t>.</w:t>
+            </w:r>
+            <w:r>
+              <w:rPr>
+                <w:rFonts w:eastAsia="Times New Roman"/>
+                <w:lang w:val="nl-BE"/>
+              </w:rPr>
+              <w:t xml:space="preserve"> </w:t>
             </w:r>
           </w:p>
         </w:tc>
@@ -897,11 +1587,13 @@
               <w:cnfStyle w:val="000000100000" w:firstRow="0" w:lastRow="0" w:firstColumn="0" w:lastColumn="0" w:oddVBand="0" w:evenVBand="0" w:oddHBand="1" w:evenHBand="0" w:firstRowFirstColumn="0" w:firstRowLastColumn="0" w:lastRowFirstColumn="0" w:lastRowLastColumn="0"/>
               <w:rPr>
                 <w:sz w:val="14"/>
+                <w:lang w:val="nl-BE"/>
               </w:rPr>
             </w:pPr>
             <w:r>
               <w:rPr>
                 <w:sz w:val="14"/>
+                <w:lang w:val="nl-BE"/>
               </w:rPr>
               <w:t>Aanvaard</w:t>
             </w:r>
@@ -923,8 +1615,16 @@
                 <w:rPr>
                   <w:rStyle w:val="Hyperlink"/>
                   <w:sz w:val="12"/>
+                  <w:lang w:val="nl-BE"/>
                 </w:rPr>
-                <w:t>https://github.com/Informatievlaanderen/OSLO-Discussion/issues/202</w:t>
+                <w:t>https://github.com/Informatievlaande</w:t>
+              </w:r>
+              <w:r>
+                <w:rPr>
+                  <w:rStyle w:val="Hyperlink"/>
+                  <w:sz w:val="12"/>
+                </w:rPr>
+                <w:t>ren/OSLO-Discussion/issues/202</w:t>
               </w:r>
             </w:hyperlink>
           </w:p>
@@ -945,14 +1645,30 @@
             <w:tcW w:w="2018" w:type="dxa"/>
           </w:tcPr>
           <w:p>
-            <w:r>
-              <w:t>Datasetcatalogus 1:</w:t>
-            </w:r>
-          </w:p>
-          <w:p>
-            <w:r>
-              <w:t>Licentie verplicht</w:t>
-            </w:r>
+            <w:proofErr w:type="spellStart"/>
+            <w:r>
+              <w:lastRenderedPageBreak/>
+              <w:t>Datasetcatalogus</w:t>
+            </w:r>
+            <w:proofErr w:type="spellEnd"/>
+            <w:r>
+              <w:t xml:space="preserve"> 1:</w:t>
+            </w:r>
+          </w:p>
+          <w:p>
+            <w:proofErr w:type="spellStart"/>
+            <w:r>
+              <w:t>Licentie</w:t>
+            </w:r>
+            <w:proofErr w:type="spellEnd"/>
+            <w:r>
+              <w:t xml:space="preserve"> </w:t>
+            </w:r>
+            <w:proofErr w:type="spellStart"/>
+            <w:r>
+              <w:t>verplicht</w:t>
+            </w:r>
+            <w:proofErr w:type="spellEnd"/>
           </w:p>
         </w:tc>
         <w:tc>
@@ -969,9 +1685,35 @@
               <w:spacing w:before="0"/>
               <w:cnfStyle w:val="000000000000" w:firstRow="0" w:lastRow="0" w:firstColumn="0" w:lastColumn="0" w:oddVBand="0" w:evenVBand="0" w:oddHBand="0" w:evenHBand="0" w:firstRowFirstColumn="0" w:firstRowLastColumn="0" w:lastRowFirstColumn="0" w:lastRowLastColumn="0"/>
             </w:pPr>
-            <w:r>
-              <w:t>Akkoord om licentie te verplichten</w:t>
-            </w:r>
+            <w:proofErr w:type="spellStart"/>
+            <w:r>
+              <w:t>Akkoord</w:t>
+            </w:r>
+            <w:proofErr w:type="spellEnd"/>
+            <w:r>
+              <w:t xml:space="preserve"> om </w:t>
+            </w:r>
+            <w:proofErr w:type="spellStart"/>
+            <w:r>
+              <w:t>licentie</w:t>
+            </w:r>
+            <w:proofErr w:type="spellEnd"/>
+            <w:r>
+              <w:t xml:space="preserve"> </w:t>
+            </w:r>
+            <w:proofErr w:type="spellStart"/>
+            <w:r>
+              <w:t>te</w:t>
+            </w:r>
+            <w:proofErr w:type="spellEnd"/>
+            <w:r>
+              <w:t xml:space="preserve"> </w:t>
+            </w:r>
+            <w:proofErr w:type="spellStart"/>
+            <w:r>
+              <w:t>verplichten</w:t>
+            </w:r>
+            <w:proofErr w:type="spellEnd"/>
           </w:p>
           <w:p>
             <w:pPr>
@@ -982,9 +1724,33 @@
               </w:numPr>
               <w:spacing w:before="0"/>
               <w:cnfStyle w:val="000000000000" w:firstRow="0" w:lastRow="0" w:firstColumn="0" w:lastColumn="0" w:oddVBand="0" w:evenVBand="0" w:oddHBand="0" w:evenHBand="0" w:firstRowFirstColumn="0" w:firstRowLastColumn="0" w:lastRowFirstColumn="0" w:lastRowLastColumn="0"/>
-            </w:pPr>
-            <w:r>
-              <w:t xml:space="preserve">Er was ook geen bezwaar bij het bijkomende voorstel om als licentie CC0 te verplichten </w:t>
+              <w:rPr>
+                <w:lang w:val="nl-BE"/>
+              </w:rPr>
+            </w:pPr>
+            <w:r>
+              <w:rPr>
+                <w:lang w:val="nl-BE"/>
+              </w:rPr>
+              <w:t xml:space="preserve">Er was ook geen bezwaar bij het bijkomende voorstel om </w:t>
+            </w:r>
+            <w:r>
+              <w:rPr>
+                <w:lang w:val="nl-BE"/>
+              </w:rPr>
+              <w:t>als licentie CC0 te verplichten</w:t>
+            </w:r>
+            <w:r>
+              <w:rPr>
+                <w:lang w:val="nl-BE"/>
+              </w:rPr>
+              <w:t>: werkgroep gaat akkoord om dit wel degelijk als DCAT-AP Vlaanderen vereiste te beschouwen</w:t>
+            </w:r>
+            <w:r>
+              <w:rPr>
+                <w:lang w:val="nl-BE"/>
+              </w:rPr>
+              <w:t>.</w:t>
             </w:r>
           </w:p>
         </w:tc>
@@ -999,12 +1765,14 @@
                 <w:sz w:val="14"/>
               </w:rPr>
             </w:pPr>
+            <w:proofErr w:type="spellStart"/>
             <w:r>
               <w:rPr>
                 <w:sz w:val="14"/>
               </w:rPr>
               <w:t>Aanvaard</w:t>
             </w:r>
+            <w:proofErr w:type="spellEnd"/>
           </w:p>
         </w:tc>
         <w:tc>
@@ -1073,13 +1841,38 @@
             <w:tcW w:w="2018" w:type="dxa"/>
           </w:tcPr>
           <w:p>
-            <w:r>
-              <w:t>Datasetcatalogus 2:</w:t>
+            <w:proofErr w:type="spellStart"/>
+            <w:r>
+              <w:t>Datasetcatalogus</w:t>
+            </w:r>
+            <w:proofErr w:type="spellEnd"/>
+            <w:r>
+              <w:t xml:space="preserve"> 2:</w:t>
             </w:r>
             <w:r>
               <w:br/>
-              <w:t>laatste wijziging verplicht</w:t>
-            </w:r>
+            </w:r>
+            <w:proofErr w:type="spellStart"/>
+            <w:r>
+              <w:t>laatste</w:t>
+            </w:r>
+            <w:proofErr w:type="spellEnd"/>
+            <w:r>
+              <w:t xml:space="preserve"> </w:t>
+            </w:r>
+            <w:proofErr w:type="spellStart"/>
+            <w:r>
+              <w:t>wijziging</w:t>
+            </w:r>
+            <w:proofErr w:type="spellEnd"/>
+            <w:r>
+              <w:t xml:space="preserve"> </w:t>
+            </w:r>
+            <w:proofErr w:type="spellStart"/>
+            <w:r>
+              <w:t>verplicht</w:t>
+            </w:r>
+            <w:proofErr w:type="spellEnd"/>
           </w:p>
         </w:tc>
         <w:tc>
@@ -1095,9 +1888,47 @@
               </w:numPr>
               <w:spacing w:before="0"/>
               <w:cnfStyle w:val="000000100000" w:firstRow="0" w:lastRow="0" w:firstColumn="0" w:lastColumn="0" w:oddVBand="0" w:evenVBand="0" w:oddHBand="1" w:evenHBand="0" w:firstRowFirstColumn="0" w:firstRowLastColumn="0" w:lastRowFirstColumn="0" w:lastRowLastColumn="0"/>
-            </w:pPr>
-            <w:r>
-              <w:t>Werkgroep begrijpt de motivatie en achterliggende gedachtengang, echter gelooft niet dat het verplichten de usecase zal ondersteunen. De werkgroep meent dat er in de praktijk de waarde hiervan niet betrouwbaar is.</w:t>
+              <w:rPr>
+                <w:lang w:val="nl-BE"/>
+              </w:rPr>
+            </w:pPr>
+            <w:r>
+              <w:rPr>
+                <w:lang w:val="nl-BE"/>
+              </w:rPr>
+              <w:t xml:space="preserve">Werkgroep begrijpt de motivatie en achterliggende gedachtegang, echter gelooft niet dat het verplichten de </w:t>
+            </w:r>
+            <w:proofErr w:type="spellStart"/>
+            <w:r>
+              <w:rPr>
+                <w:lang w:val="nl-BE"/>
+              </w:rPr>
+              <w:t>use</w:t>
+            </w:r>
+            <w:proofErr w:type="spellEnd"/>
+            <w:r>
+              <w:rPr>
+                <w:lang w:val="nl-BE"/>
+              </w:rPr>
+              <w:t xml:space="preserve"> </w:t>
+            </w:r>
+            <w:r>
+              <w:rPr>
+                <w:lang w:val="nl-BE"/>
+              </w:rPr>
+              <w:t xml:space="preserve">case zal ondersteunen. De werkgroep meent dat er in de praktijk de waarde hiervan niet </w:t>
+            </w:r>
+            <w:r>
+              <w:rPr>
+                <w:lang w:val="nl-BE"/>
+              </w:rPr>
+              <w:t xml:space="preserve">altijd </w:t>
+            </w:r>
+            <w:r>
+              <w:rPr>
+                <w:lang w:val="nl-BE"/>
+              </w:rPr>
+              <w:t>betrouwbaar is.</w:t>
             </w:r>
           </w:p>
           <w:p>
@@ -1109,13 +1940,21 @@
               </w:numPr>
               <w:spacing w:before="0"/>
               <w:cnfStyle w:val="000000100000" w:firstRow="0" w:lastRow="0" w:firstColumn="0" w:lastColumn="0" w:oddVBand="0" w:evenVBand="0" w:oddHBand="1" w:evenHBand="0" w:firstRowFirstColumn="0" w:firstRowLastColumn="0" w:lastRowFirstColumn="0" w:lastRowLastColumn="0"/>
-            </w:pPr>
-            <w:r>
-              <w:t xml:space="preserve">Het voorstel is wel om deze eigenschap aan te bevelen: namelijk </w:t>
-            </w:r>
-            <w:r>
-              <w:lastRenderedPageBreak/>
-              <w:t>als goed beheert moet men dit meegeven anders niet.</w:t>
+              <w:rPr>
+                <w:lang w:val="nl-BE"/>
+              </w:rPr>
+            </w:pPr>
+            <w:r>
+              <w:rPr>
+                <w:lang w:val="nl-BE"/>
+              </w:rPr>
+              <w:t xml:space="preserve">Het voorstel is wel om deze eigenschap aan te bevelen: </w:t>
+            </w:r>
+            <w:r>
+              <w:rPr>
+                <w:lang w:val="nl-BE"/>
+              </w:rPr>
+              <w:t>indien gekend en juist moet je de waarde invullen, anders niet.</w:t>
             </w:r>
           </w:p>
         </w:tc>
@@ -1130,13 +1969,14 @@
                 <w:sz w:val="14"/>
               </w:rPr>
             </w:pPr>
+            <w:proofErr w:type="spellStart"/>
             <w:r>
               <w:rPr>
                 <w:sz w:val="14"/>
               </w:rPr>
-              <w:lastRenderedPageBreak/>
               <w:t>verworpen</w:t>
             </w:r>
+            <w:proofErr w:type="spellEnd"/>
           </w:p>
         </w:tc>
         <w:tc>
@@ -1185,11 +2025,11 @@
             <w:tcW w:w="2018" w:type="dxa"/>
           </w:tcPr>
           <w:p>
-            <w:proofErr w:type="gramStart"/>
+            <w:proofErr w:type="spellStart"/>
             <w:r>
               <w:t>terminologie</w:t>
             </w:r>
-            <w:proofErr w:type="gramEnd"/>
+            <w:proofErr w:type="spellEnd"/>
             <w:r>
               <w:t xml:space="preserve"> </w:t>
             </w:r>
@@ -1214,21 +2054,22 @@
               </w:numPr>
               <w:spacing w:before="0"/>
               <w:cnfStyle w:val="000000000000" w:firstRow="0" w:lastRow="0" w:firstColumn="0" w:lastColumn="0" w:oddVBand="0" w:evenVBand="0" w:oddHBand="0" w:evenHBand="0" w:firstRowFirstColumn="0" w:firstRowLastColumn="0" w:lastRowFirstColumn="0" w:lastRowLastColumn="0"/>
-            </w:pPr>
-            <w:r>
+              <w:rPr>
+                <w:lang w:val="nl-BE"/>
+              </w:rPr>
+            </w:pPr>
+            <w:r>
+              <w:rPr>
+                <w:lang w:val="nl-BE"/>
+              </w:rPr>
               <w:t xml:space="preserve">Wordt als OSLO term </w:t>
             </w:r>
             <w:r>
               <w:rPr>
                 <w:i/>
-              </w:rPr>
-              <w:t>uitgever</w:t>
-            </w:r>
-            <w:r>
-              <w:rPr>
-                <w:i/>
-              </w:rPr>
-              <w:t>.</w:t>
+                <w:lang w:val="nl-BE"/>
+              </w:rPr>
+              <w:t>uitgever.</w:t>
             </w:r>
           </w:p>
           <w:p>
@@ -1240,9 +2081,15 @@
               </w:numPr>
               <w:spacing w:before="0"/>
               <w:cnfStyle w:val="000000000000" w:firstRow="0" w:lastRow="0" w:firstColumn="0" w:lastColumn="0" w:oddVBand="0" w:evenVBand="0" w:oddHBand="0" w:evenHBand="0" w:firstRowFirstColumn="0" w:firstRowLastColumn="0" w:lastRowFirstColumn="0" w:lastRowLastColumn="0"/>
-            </w:pPr>
-            <w:r>
-              <w:t>Hiermee samenhangend is ook een uitgebreidere definitie mee opgenomen die de term uitgever duidelijker definieert.</w:t>
+              <w:rPr>
+                <w:lang w:val="nl-BE"/>
+              </w:rPr>
+            </w:pPr>
+            <w:r>
+              <w:rPr>
+                <w:lang w:val="nl-BE"/>
+              </w:rPr>
+              <w:t>Hiermee samenhangend is ook een uitgebreide definitie mee opgenomen die de term uitgever duidelijker definieert.</w:t>
             </w:r>
           </w:p>
           <w:p>
@@ -1254,8 +2101,14 @@
               </w:numPr>
               <w:spacing w:before="0"/>
               <w:cnfStyle w:val="000000000000" w:firstRow="0" w:lastRow="0" w:firstColumn="0" w:lastColumn="0" w:oddVBand="0" w:evenVBand="0" w:oddHBand="0" w:evenHBand="0" w:firstRowFirstColumn="0" w:firstRowLastColumn="0" w:lastRowFirstColumn="0" w:lastRowLastColumn="0"/>
-            </w:pPr>
-            <w:r>
+              <w:rPr>
+                <w:lang w:val="nl-BE"/>
+              </w:rPr>
+            </w:pPr>
+            <w:r>
+              <w:rPr>
+                <w:lang w:val="nl-BE"/>
+              </w:rPr>
               <w:t>Bijhorende vraag rond het definiëren/gebruiken van andere rollen zoals eigenaar werden gekaderd. Er werd voorgesteld om hiervoor geen bijkomende actie te ondernemen.</w:t>
             </w:r>
           </w:p>
@@ -1271,12 +2124,14 @@
                 <w:sz w:val="14"/>
               </w:rPr>
             </w:pPr>
+            <w:proofErr w:type="spellStart"/>
             <w:r>
               <w:rPr>
                 <w:sz w:val="14"/>
               </w:rPr>
               <w:t>aanvaard</w:t>
             </w:r>
+            <w:proofErr w:type="spellEnd"/>
           </w:p>
         </w:tc>
         <w:tc>
@@ -1307,23 +2162,6 @@
                 <w:sz w:val="12"/>
               </w:rPr>
             </w:pPr>
-            <w:hyperlink r:id="rId17" w:history="1">
-              <w:r>
-                <w:rPr>
-                  <w:rStyle w:val="Hyperlink"/>
-                  <w:sz w:val="12"/>
-                </w:rPr>
-                <w:t>https://github.com/Informatievlaanderen/OSLO-Discussion/issues/216</w:t>
-              </w:r>
-            </w:hyperlink>
-          </w:p>
-          <w:p>
-            <w:pPr>
-              <w:cnfStyle w:val="000000000000" w:firstRow="0" w:lastRow="0" w:firstColumn="0" w:lastColumn="0" w:oddVBand="0" w:evenVBand="0" w:oddHBand="0" w:evenHBand="0" w:firstRowFirstColumn="0" w:firstRowLastColumn="0" w:lastRowFirstColumn="0" w:lastRowLastColumn="0"/>
-              <w:rPr>
-                <w:sz w:val="12"/>
-              </w:rPr>
-            </w:pPr>
           </w:p>
         </w:tc>
       </w:tr>
@@ -1338,8 +2176,21 @@
           </w:tcPr>
           <w:p>
             <w:r>
-              <w:t>Dataset 1: uitgever verplicht</w:t>
-            </w:r>
+              <w:t xml:space="preserve">Dataset 1: </w:t>
+            </w:r>
+            <w:proofErr w:type="spellStart"/>
+            <w:r>
+              <w:t>uitgever</w:t>
+            </w:r>
+            <w:proofErr w:type="spellEnd"/>
+            <w:r>
+              <w:t xml:space="preserve"> </w:t>
+            </w:r>
+            <w:proofErr w:type="spellStart"/>
+            <w:r>
+              <w:t>verplicht</w:t>
+            </w:r>
+            <w:proofErr w:type="spellEnd"/>
           </w:p>
         </w:tc>
         <w:tc>
@@ -1364,12 +2215,14 @@
                 <w:sz w:val="14"/>
               </w:rPr>
             </w:pPr>
+            <w:proofErr w:type="spellStart"/>
             <w:r>
               <w:rPr>
                 <w:sz w:val="14"/>
               </w:rPr>
               <w:t>aanvaard</w:t>
             </w:r>
+            <w:proofErr w:type="spellEnd"/>
           </w:p>
         </w:tc>
         <w:tc>
@@ -1383,7 +2236,7 @@
                 <w:sz w:val="12"/>
               </w:rPr>
             </w:pPr>
-            <w:hyperlink r:id="rId18" w:history="1">
+            <w:hyperlink r:id="rId17" w:history="1">
               <w:r>
                 <w:rPr>
                   <w:rStyle w:val="Hyperlink"/>
@@ -1410,7 +2263,15 @@
             <w:tcW w:w="2018" w:type="dxa"/>
           </w:tcPr>
           <w:p>
-            <w:r>
+            <w:pPr>
+              <w:rPr>
+                <w:lang w:val="nl-BE"/>
+              </w:rPr>
+            </w:pPr>
+            <w:r>
+              <w:rPr>
+                <w:lang w:val="nl-BE"/>
+              </w:rPr>
               <w:t>Dataset 1a: gebruik van organisatieregister als basis voor uitgever</w:t>
             </w:r>
           </w:p>
@@ -1428,16 +2289,28 @@
               </w:numPr>
               <w:spacing w:before="0"/>
               <w:cnfStyle w:val="000000000000" w:firstRow="0" w:lastRow="0" w:firstColumn="0" w:lastColumn="0" w:oddVBand="0" w:evenVBand="0" w:oddHBand="0" w:evenHBand="0" w:firstRowFirstColumn="0" w:firstRowLastColumn="0" w:lastRowFirstColumn="0" w:lastRowLastColumn="0"/>
-            </w:pPr>
-            <w:r>
+              <w:rPr>
+                <w:lang w:val="nl-BE"/>
+              </w:rPr>
+            </w:pPr>
+            <w:r>
+              <w:rPr>
+                <w:lang w:val="nl-BE"/>
+              </w:rPr>
               <w:t xml:space="preserve">Verschil tussen </w:t>
             </w:r>
             <w:proofErr w:type="gramStart"/>
             <w:r>
+              <w:rPr>
+                <w:lang w:val="nl-BE"/>
+              </w:rPr>
               <w:t>CKAN organisatie</w:t>
             </w:r>
             <w:proofErr w:type="gramEnd"/>
             <w:r>
+              <w:rPr>
+                <w:lang w:val="nl-BE"/>
+              </w:rPr>
               <w:t xml:space="preserve"> (een VODAP specifieke term) en uitgever werd uitgeklaard</w:t>
             </w:r>
           </w:p>
@@ -1450,21 +2323,15 @@
               </w:numPr>
               <w:spacing w:before="0"/>
               <w:cnfStyle w:val="000000000000" w:firstRow="0" w:lastRow="0" w:firstColumn="0" w:lastColumn="0" w:oddVBand="0" w:evenVBand="0" w:oddHBand="0" w:evenHBand="0" w:firstRowFirstColumn="0" w:firstRowLastColumn="0" w:lastRowFirstColumn="0" w:lastRowLastColumn="0"/>
-            </w:pPr>
-            <w:r>
-              <w:t xml:space="preserve">INBO wenst </w:t>
-            </w:r>
-            <w:r>
-              <w:t xml:space="preserve">hun </w:t>
-            </w:r>
-            <w:r>
-              <w:t>internationaal</w:t>
-            </w:r>
-            <w:r>
-              <w:t xml:space="preserve"> </w:t>
-            </w:r>
-            <w:r>
-              <w:t>register te blijven gebruiken, en dat is toegestaan.</w:t>
+              <w:rPr>
+                <w:lang w:val="nl-BE"/>
+              </w:rPr>
+            </w:pPr>
+            <w:r>
+              <w:rPr>
+                <w:lang w:val="nl-BE"/>
+              </w:rPr>
+              <w:t>INBO wenst hun internationaal register te blijven gebruiken, en dat is toegestaan.</w:t>
             </w:r>
           </w:p>
           <w:p>
@@ -1476,8 +2343,14 @@
               </w:numPr>
               <w:spacing w:before="0"/>
               <w:cnfStyle w:val="000000000000" w:firstRow="0" w:lastRow="0" w:firstColumn="0" w:lastColumn="0" w:oddVBand="0" w:evenVBand="0" w:oddHBand="0" w:evenHBand="0" w:firstRowFirstColumn="0" w:firstRowLastColumn="0" w:lastRowFirstColumn="0" w:lastRowLastColumn="0"/>
-            </w:pPr>
-            <w:r>
+              <w:rPr>
+                <w:lang w:val="nl-BE"/>
+              </w:rPr>
+            </w:pPr>
+            <w:r>
+              <w:rPr>
+                <w:lang w:val="nl-BE"/>
+              </w:rPr>
               <w:t xml:space="preserve">Er kan dus geen absolute verplichting zijn dat als een organisatie in het Vlaamse Organisatieregister is opgenomen, je die URI zou moet gebruiken. </w:t>
             </w:r>
           </w:p>
@@ -1490,9 +2363,56 @@
               </w:numPr>
               <w:spacing w:before="0"/>
               <w:cnfStyle w:val="000000000000" w:firstRow="0" w:lastRow="0" w:firstColumn="0" w:lastColumn="0" w:oddVBand="0" w:evenVBand="0" w:oddHBand="0" w:evenHBand="0" w:firstRowFirstColumn="0" w:firstRowLastColumn="0" w:lastRowFirstColumn="0" w:lastRowLastColumn="0"/>
-            </w:pPr>
-            <w:r>
-              <w:t xml:space="preserve">Voorstel: is om het gebruik van het organisatieregister bij voorkeur te gebruiken </w:t>
+              <w:rPr>
+                <w:lang w:val="nl-BE"/>
+              </w:rPr>
+            </w:pPr>
+            <w:r>
+              <w:rPr>
+                <w:lang w:val="nl-BE"/>
+              </w:rPr>
+              <w:lastRenderedPageBreak/>
+              <w:t xml:space="preserve">Voorstel is om het gebruik van het organisatieregister </w:t>
+            </w:r>
+            <w:r>
+              <w:rPr>
+                <w:lang w:val="nl-BE"/>
+              </w:rPr>
+              <w:t xml:space="preserve">aan te bevelen (opnemen als </w:t>
+            </w:r>
+            <w:proofErr w:type="spellStart"/>
+            <w:r>
+              <w:rPr>
+                <w:lang w:val="nl-BE"/>
+              </w:rPr>
+              <w:t>usage</w:t>
+            </w:r>
+            <w:proofErr w:type="spellEnd"/>
+            <w:r>
+              <w:rPr>
+                <w:lang w:val="nl-BE"/>
+              </w:rPr>
+              <w:t xml:space="preserve"> </w:t>
+            </w:r>
+            <w:proofErr w:type="spellStart"/>
+            <w:r>
+              <w:rPr>
+                <w:lang w:val="nl-BE"/>
+              </w:rPr>
+              <w:t>note</w:t>
+            </w:r>
+            <w:proofErr w:type="spellEnd"/>
+            <w:r>
+              <w:rPr>
+                <w:lang w:val="nl-BE"/>
+              </w:rPr>
+              <w:t xml:space="preserve"> in specificatie)</w:t>
+            </w:r>
+            <w:r>
+              <w:rPr>
+                <w:lang w:val="nl-BE"/>
+              </w:rPr>
+              <w:t xml:space="preserve"> </w:t>
             </w:r>
           </w:p>
         </w:tc>
@@ -1507,12 +2427,15 @@
                 <w:sz w:val="14"/>
               </w:rPr>
             </w:pPr>
+            <w:proofErr w:type="spellStart"/>
             <w:r>
               <w:rPr>
                 <w:sz w:val="14"/>
               </w:rPr>
+              <w:lastRenderedPageBreak/>
               <w:t>aanvaard</w:t>
             </w:r>
+            <w:proofErr w:type="spellEnd"/>
           </w:p>
         </w:tc>
         <w:tc>
@@ -1526,7 +2449,7 @@
                 <w:sz w:val="12"/>
               </w:rPr>
             </w:pPr>
-            <w:hyperlink r:id="rId19" w:history="1">
+            <w:hyperlink r:id="rId18" w:history="1">
               <w:r>
                 <w:rPr>
                   <w:rStyle w:val="Hyperlink"/>
@@ -1557,8 +2480,29 @@
           </w:tcPr>
           <w:p>
             <w:r>
-              <w:t>Dataset 2: contactgegevens zijn verplicht</w:t>
-            </w:r>
+              <w:t xml:space="preserve">Dataset 2: </w:t>
+            </w:r>
+            <w:proofErr w:type="spellStart"/>
+            <w:r>
+              <w:t>contactgegevens</w:t>
+            </w:r>
+            <w:proofErr w:type="spellEnd"/>
+            <w:r>
+              <w:t xml:space="preserve"> </w:t>
+            </w:r>
+            <w:proofErr w:type="spellStart"/>
+            <w:r>
+              <w:t>zijn</w:t>
+            </w:r>
+            <w:proofErr w:type="spellEnd"/>
+            <w:r>
+              <w:t xml:space="preserve"> </w:t>
+            </w:r>
+            <w:proofErr w:type="spellStart"/>
+            <w:r>
+              <w:t>verplicht</w:t>
+            </w:r>
+            <w:proofErr w:type="spellEnd"/>
           </w:p>
         </w:tc>
         <w:tc>
@@ -1575,9 +2519,19 @@
               <w:spacing w:before="0"/>
               <w:cnfStyle w:val="000000100000" w:firstRow="0" w:lastRow="0" w:firstColumn="0" w:lastColumn="0" w:oddVBand="0" w:evenVBand="0" w:oddHBand="1" w:evenHBand="0" w:firstRowFirstColumn="0" w:firstRowLastColumn="0" w:lastRowFirstColumn="0" w:lastRowLastColumn="0"/>
             </w:pPr>
-            <w:r>
-              <w:t>Geen opmerkingen</w:t>
-            </w:r>
+            <w:proofErr w:type="spellStart"/>
+            <w:r>
+              <w:t>Geen</w:t>
+            </w:r>
+            <w:proofErr w:type="spellEnd"/>
+            <w:r>
+              <w:t xml:space="preserve"> </w:t>
+            </w:r>
+            <w:proofErr w:type="spellStart"/>
+            <w:r>
+              <w:t>opmerkingen</w:t>
+            </w:r>
+            <w:proofErr w:type="spellEnd"/>
           </w:p>
         </w:tc>
         <w:tc>
@@ -1591,12 +2545,14 @@
                 <w:sz w:val="14"/>
               </w:rPr>
             </w:pPr>
+            <w:proofErr w:type="spellStart"/>
             <w:r>
               <w:rPr>
                 <w:sz w:val="14"/>
               </w:rPr>
               <w:t>Aanvaard</w:t>
             </w:r>
+            <w:proofErr w:type="spellEnd"/>
           </w:p>
         </w:tc>
         <w:tc>
@@ -1610,7 +2566,7 @@
                 <w:sz w:val="12"/>
               </w:rPr>
             </w:pPr>
-            <w:hyperlink r:id="rId20" w:history="1">
+            <w:hyperlink r:id="rId19" w:history="1">
               <w:r>
                 <w:rPr>
                   <w:rStyle w:val="Hyperlink"/>
@@ -1637,12 +2593,28 @@
             <w:tcW w:w="2018" w:type="dxa"/>
           </w:tcPr>
           <w:p>
-            <w:r>
+            <w:pPr>
+              <w:rPr>
+                <w:lang w:val="nl-BE"/>
+              </w:rPr>
+            </w:pPr>
+            <w:r>
+              <w:rPr>
+                <w:lang w:val="nl-BE"/>
+              </w:rPr>
               <w:t>Dataset 2a:</w:t>
             </w:r>
           </w:p>
           <w:p>
-            <w:r>
+            <w:pPr>
+              <w:rPr>
+                <w:lang w:val="nl-BE"/>
+              </w:rPr>
+            </w:pPr>
+            <w:r>
+              <w:rPr>
+                <w:lang w:val="nl-BE"/>
+              </w:rPr>
               <w:t>Email als contactgegeven verplicht</w:t>
             </w:r>
           </w:p>
@@ -1661,9 +2633,19 @@
               <w:spacing w:before="0"/>
               <w:cnfStyle w:val="000000000000" w:firstRow="0" w:lastRow="0" w:firstColumn="0" w:lastColumn="0" w:oddVBand="0" w:evenVBand="0" w:oddHBand="0" w:evenHBand="0" w:firstRowFirstColumn="0" w:firstRowLastColumn="0" w:lastRowFirstColumn="0" w:lastRowLastColumn="0"/>
             </w:pPr>
-            <w:r>
-              <w:t>Geen opmerkingen</w:t>
-            </w:r>
+            <w:proofErr w:type="spellStart"/>
+            <w:r>
+              <w:t>Geen</w:t>
+            </w:r>
+            <w:proofErr w:type="spellEnd"/>
+            <w:r>
+              <w:t xml:space="preserve"> </w:t>
+            </w:r>
+            <w:proofErr w:type="spellStart"/>
+            <w:r>
+              <w:t>opmerkingen</w:t>
+            </w:r>
+            <w:proofErr w:type="spellEnd"/>
           </w:p>
         </w:tc>
         <w:tc>
@@ -1677,12 +2659,14 @@
                 <w:sz w:val="14"/>
               </w:rPr>
             </w:pPr>
+            <w:proofErr w:type="spellStart"/>
             <w:r>
               <w:rPr>
                 <w:sz w:val="14"/>
               </w:rPr>
               <w:t>Aanvaard</w:t>
             </w:r>
+            <w:proofErr w:type="spellEnd"/>
           </w:p>
         </w:tc>
         <w:tc>
@@ -1696,7 +2680,7 @@
                 <w:sz w:val="12"/>
               </w:rPr>
             </w:pPr>
-            <w:hyperlink r:id="rId21" w:history="1">
+            <w:hyperlink r:id="rId20" w:history="1">
               <w:r>
                 <w:rPr>
                   <w:rStyle w:val="Hyperlink"/>
@@ -1731,8 +2715,13 @@
             </w:r>
           </w:p>
           <w:p>
-            <w:r>
-              <w:t>Minstens 1 dataset</w:t>
+            <w:proofErr w:type="spellStart"/>
+            <w:r>
+              <w:t>Minstens</w:t>
+            </w:r>
+            <w:proofErr w:type="spellEnd"/>
+            <w:r>
+              <w:t xml:space="preserve"> 1 dataset</w:t>
             </w:r>
           </w:p>
         </w:tc>
@@ -1750,9 +2739,19 @@
               <w:spacing w:before="0"/>
               <w:cnfStyle w:val="000000100000" w:firstRow="0" w:lastRow="0" w:firstColumn="0" w:lastColumn="0" w:oddVBand="0" w:evenVBand="0" w:oddHBand="1" w:evenHBand="0" w:firstRowFirstColumn="0" w:firstRowLastColumn="0" w:lastRowFirstColumn="0" w:lastRowLastColumn="0"/>
             </w:pPr>
-            <w:r>
-              <w:t>Geen opmerkingen</w:t>
-            </w:r>
+            <w:proofErr w:type="spellStart"/>
+            <w:r>
+              <w:t>Geen</w:t>
+            </w:r>
+            <w:proofErr w:type="spellEnd"/>
+            <w:r>
+              <w:t xml:space="preserve"> </w:t>
+            </w:r>
+            <w:proofErr w:type="spellStart"/>
+            <w:r>
+              <w:t>opmerkingen</w:t>
+            </w:r>
+            <w:proofErr w:type="spellEnd"/>
           </w:p>
         </w:tc>
         <w:tc>
@@ -1766,12 +2765,14 @@
                 <w:sz w:val="14"/>
               </w:rPr>
             </w:pPr>
+            <w:proofErr w:type="spellStart"/>
             <w:r>
               <w:rPr>
                 <w:sz w:val="14"/>
               </w:rPr>
               <w:t>Aanvaard</w:t>
             </w:r>
+            <w:proofErr w:type="spellEnd"/>
           </w:p>
         </w:tc>
         <w:tc>
@@ -1785,7 +2786,7 @@
                 <w:sz w:val="12"/>
               </w:rPr>
             </w:pPr>
-            <w:hyperlink r:id="rId22" w:history="1">
+            <w:hyperlink r:id="rId21" w:history="1">
               <w:r>
                 <w:rPr>
                   <w:rStyle w:val="Hyperlink"/>
@@ -1812,13 +2813,28 @@
             <w:tcW w:w="2018" w:type="dxa"/>
           </w:tcPr>
           <w:p>
-            <w:r>
-              <w:lastRenderedPageBreak/>
+            <w:pPr>
+              <w:rPr>
+                <w:lang w:val="nl-BE"/>
+              </w:rPr>
+            </w:pPr>
+            <w:r>
+              <w:rPr>
+                <w:lang w:val="nl-BE"/>
+              </w:rPr>
               <w:t>Dataset 4:</w:t>
             </w:r>
           </w:p>
           <w:p>
-            <w:r>
+            <w:pPr>
+              <w:rPr>
+                <w:lang w:val="nl-BE"/>
+              </w:rPr>
+            </w:pPr>
+            <w:r>
+              <w:rPr>
+                <w:lang w:val="nl-BE"/>
+              </w:rPr>
               <w:t>Publicatiedatum en laatste wijzigingsdatum zijn aanbevolen</w:t>
             </w:r>
           </w:p>
@@ -1836,8 +2852,14 @@
               </w:numPr>
               <w:spacing w:before="0"/>
               <w:cnfStyle w:val="000000000000" w:firstRow="0" w:lastRow="0" w:firstColumn="0" w:lastColumn="0" w:oddVBand="0" w:evenVBand="0" w:oddHBand="0" w:evenHBand="0" w:firstRowFirstColumn="0" w:firstRowLastColumn="0" w:lastRowFirstColumn="0" w:lastRowLastColumn="0"/>
-            </w:pPr>
-            <w:r>
+              <w:rPr>
+                <w:lang w:val="nl-BE"/>
+              </w:rPr>
+            </w:pPr>
+            <w:r>
+              <w:rPr>
+                <w:lang w:val="nl-BE"/>
+              </w:rPr>
               <w:t>Er werd een gelijkaardige discussie als voor laatste wijzigingsdatum van Datasetcatalogus gehouden.</w:t>
             </w:r>
           </w:p>
@@ -1850,8 +2872,14 @@
               </w:numPr>
               <w:spacing w:before="0"/>
               <w:cnfStyle w:val="000000000000" w:firstRow="0" w:lastRow="0" w:firstColumn="0" w:lastColumn="0" w:oddVBand="0" w:evenVBand="0" w:oddHBand="0" w:evenHBand="0" w:firstRowFirstColumn="0" w:firstRowLastColumn="0" w:lastRowFirstColumn="0" w:lastRowLastColumn="0"/>
-            </w:pPr>
-            <w:r>
+              <w:rPr>
+                <w:lang w:val="nl-BE"/>
+              </w:rPr>
+            </w:pPr>
+            <w:r>
+              <w:rPr>
+                <w:lang w:val="nl-BE"/>
+              </w:rPr>
               <w:t>Gebruik van deze eigenschappen werd wat beter geduid t.o.v. de soorten ontsluitingen (dump vs. API)</w:t>
             </w:r>
           </w:p>
@@ -1864,9 +2892,33 @@
               </w:numPr>
               <w:spacing w:before="0"/>
               <w:cnfStyle w:val="000000000000" w:firstRow="0" w:lastRow="0" w:firstColumn="0" w:lastColumn="0" w:oddVBand="0" w:evenVBand="0" w:oddHBand="0" w:evenHBand="0" w:firstRowFirstColumn="0" w:firstRowLastColumn="0" w:lastRowFirstColumn="0" w:lastRowLastColumn="0"/>
-            </w:pPr>
-            <w:r>
-              <w:t>Voorstel om het aanbevolen te maken voor datasets waarbij dit eenduidig is. B.v. een dataset met enkel distributies als dumps.</w:t>
+              <w:rPr>
+                <w:lang w:val="nl-BE"/>
+              </w:rPr>
+            </w:pPr>
+            <w:r>
+              <w:rPr>
+                <w:lang w:val="nl-BE"/>
+              </w:rPr>
+              <w:t xml:space="preserve">Voorstel om het aanbevolen te maken voor datasets waarbij dit eenduidig is. </w:t>
+            </w:r>
+            <w:r>
+              <w:rPr>
+                <w:lang w:val="nl-BE"/>
+              </w:rPr>
+              <w:t xml:space="preserve">B.v. een dataset met enkel </w:t>
+            </w:r>
+            <w:r>
+              <w:rPr>
+                <w:lang w:val="nl-BE"/>
+              </w:rPr>
+              <w:t>dumps als distributies</w:t>
+            </w:r>
+            <w:r>
+              <w:rPr>
+                <w:lang w:val="nl-BE"/>
+              </w:rPr>
+              <w:t>.</w:t>
             </w:r>
           </w:p>
         </w:tc>
@@ -1881,12 +2933,14 @@
                 <w:sz w:val="14"/>
               </w:rPr>
             </w:pPr>
+            <w:proofErr w:type="spellStart"/>
             <w:r>
               <w:rPr>
                 <w:sz w:val="14"/>
               </w:rPr>
               <w:t>aanvaard</w:t>
             </w:r>
+            <w:proofErr w:type="spellEnd"/>
           </w:p>
         </w:tc>
         <w:tc>
@@ -1900,7 +2954,7 @@
                 <w:sz w:val="12"/>
               </w:rPr>
             </w:pPr>
-            <w:hyperlink r:id="rId23" w:history="1">
+            <w:hyperlink r:id="rId22" w:history="1">
               <w:r>
                 <w:rPr>
                   <w:rStyle w:val="Hyperlink"/>
@@ -1931,7 +2985,15 @@
             <w:shd w:val="clear" w:color="auto" w:fill="948A54" w:themeFill="background2" w:themeFillShade="80"/>
           </w:tcPr>
           <w:p>
-            <w:r>
+            <w:pPr>
+              <w:rPr>
+                <w:lang w:val="nl-BE"/>
+              </w:rPr>
+            </w:pPr>
+            <w:r>
+              <w:rPr>
+                <w:lang w:val="nl-BE"/>
+              </w:rPr>
               <w:t>Volgende issues werden beknopt voorgesteld en in een algemene zin besproken</w:t>
             </w:r>
           </w:p>
@@ -1944,6 +3006,9 @@
           <w:p>
             <w:pPr>
               <w:cnfStyle w:val="000000100000" w:firstRow="0" w:lastRow="0" w:firstColumn="0" w:lastColumn="0" w:oddVBand="0" w:evenVBand="0" w:oddHBand="1" w:evenHBand="0" w:firstRowFirstColumn="0" w:firstRowLastColumn="0" w:lastRowFirstColumn="0" w:lastRowLastColumn="0"/>
+              <w:rPr>
+                <w:lang w:val="nl-BE"/>
+              </w:rPr>
             </w:pPr>
           </w:p>
         </w:tc>
@@ -1957,6 +3022,7 @@
               <w:cnfStyle w:val="000000100000" w:firstRow="0" w:lastRow="0" w:firstColumn="0" w:lastColumn="0" w:oddVBand="0" w:evenVBand="0" w:oddHBand="1" w:evenHBand="0" w:firstRowFirstColumn="0" w:firstRowLastColumn="0" w:lastRowFirstColumn="0" w:lastRowLastColumn="0"/>
               <w:rPr>
                 <w:sz w:val="14"/>
+                <w:lang w:val="nl-BE"/>
               </w:rPr>
             </w:pPr>
           </w:p>
@@ -1971,6 +3037,7 @@
               <w:cnfStyle w:val="000000100000" w:firstRow="0" w:lastRow="0" w:firstColumn="0" w:lastColumn="0" w:oddVBand="0" w:evenVBand="0" w:oddHBand="1" w:evenHBand="0" w:firstRowFirstColumn="0" w:firstRowLastColumn="0" w:lastRowFirstColumn="0" w:lastRowLastColumn="0"/>
               <w:rPr>
                 <w:sz w:val="12"/>
+                <w:lang w:val="nl-BE"/>
               </w:rPr>
             </w:pPr>
           </w:p>
@@ -1993,7 +3060,31 @@
             </w:r>
             <w:proofErr w:type="gramEnd"/>
             <w:r>
-              <w:t xml:space="preserve"> als waarde voor access rights.</w:t>
+              <w:t xml:space="preserve"> </w:t>
+            </w:r>
+            <w:proofErr w:type="spellStart"/>
+            <w:r>
+              <w:t>als</w:t>
+            </w:r>
+            <w:proofErr w:type="spellEnd"/>
+            <w:r>
+              <w:t xml:space="preserve"> </w:t>
+            </w:r>
+            <w:proofErr w:type="spellStart"/>
+            <w:r>
+              <w:t>waarde</w:t>
+            </w:r>
+            <w:proofErr w:type="spellEnd"/>
+            <w:r>
+              <w:t xml:space="preserve"> </w:t>
+            </w:r>
+            <w:proofErr w:type="spellStart"/>
+            <w:r>
+              <w:t>voor</w:t>
+            </w:r>
+            <w:proofErr w:type="spellEnd"/>
+            <w:r>
+              <w:t xml:space="preserve"> access rights.</w:t>
             </w:r>
           </w:p>
         </w:tc>
@@ -2011,9 +3102,15 @@
               </w:numPr>
               <w:spacing w:before="0"/>
               <w:cnfStyle w:val="000000000000" w:firstRow="0" w:lastRow="0" w:firstColumn="0" w:lastColumn="0" w:oddVBand="0" w:evenVBand="0" w:oddHBand="0" w:evenHBand="0" w:firstRowFirstColumn="0" w:firstRowLastColumn="0" w:lastRowFirstColumn="0" w:lastRowLastColumn="0"/>
-            </w:pPr>
-            <w:r>
-              <w:t>In de context van Open Data heeft dit veel zin.</w:t>
+              <w:rPr>
+                <w:lang w:val="nl-BE"/>
+              </w:rPr>
+            </w:pPr>
+            <w:r>
+              <w:rPr>
+                <w:lang w:val="nl-BE"/>
+              </w:rPr>
+              <w:t>In de context van Open Data heeft dit zin.</w:t>
             </w:r>
           </w:p>
           <w:p>
@@ -2026,9 +3123,27 @@
               <w:spacing w:before="0"/>
               <w:cnfStyle w:val="000000000000" w:firstRow="0" w:lastRow="0" w:firstColumn="0" w:lastColumn="0" w:oddVBand="0" w:evenVBand="0" w:oddHBand="0" w:evenHBand="0" w:firstRowFirstColumn="0" w:firstRowLastColumn="0" w:lastRowFirstColumn="0" w:lastRowLastColumn="0"/>
             </w:pPr>
-            <w:r>
-              <w:t>Geen fundamentele opmerkingen</w:t>
-            </w:r>
+            <w:proofErr w:type="spellStart"/>
+            <w:r>
+              <w:t>Geen</w:t>
+            </w:r>
+            <w:proofErr w:type="spellEnd"/>
+            <w:r>
+              <w:t xml:space="preserve"> </w:t>
+            </w:r>
+            <w:proofErr w:type="spellStart"/>
+            <w:r>
+              <w:t>fundamentele</w:t>
+            </w:r>
+            <w:proofErr w:type="spellEnd"/>
+            <w:r>
+              <w:t xml:space="preserve"> </w:t>
+            </w:r>
+            <w:proofErr w:type="spellStart"/>
+            <w:r>
+              <w:t>opmerkingen</w:t>
+            </w:r>
+            <w:proofErr w:type="spellEnd"/>
           </w:p>
         </w:tc>
         <w:tc>
@@ -2043,12 +3158,14 @@
                 <w:sz w:val="14"/>
               </w:rPr>
             </w:pPr>
+            <w:proofErr w:type="spellStart"/>
             <w:r>
               <w:rPr>
                 <w:sz w:val="14"/>
               </w:rPr>
               <w:t>aanvaard</w:t>
             </w:r>
+            <w:proofErr w:type="spellEnd"/>
           </w:p>
         </w:tc>
         <w:tc>
@@ -2063,7 +3180,7 @@
                 <w:sz w:val="12"/>
               </w:rPr>
             </w:pPr>
-            <w:hyperlink r:id="rId24" w:history="1">
+            <w:hyperlink r:id="rId23" w:history="1">
               <w:r>
                 <w:rPr>
                   <w:rStyle w:val="Hyperlink"/>
@@ -2094,9 +3211,27 @@
             <w:shd w:val="clear" w:color="auto" w:fill="FFFFFF" w:themeFill="background1"/>
           </w:tcPr>
           <w:p>
-            <w:r>
-              <w:t>Distributie 1: titel is verplicht</w:t>
-            </w:r>
+            <w:proofErr w:type="spellStart"/>
+            <w:r>
+              <w:t>Distributie</w:t>
+            </w:r>
+            <w:proofErr w:type="spellEnd"/>
+            <w:r>
+              <w:t xml:space="preserve"> 1: </w:t>
+            </w:r>
+            <w:proofErr w:type="spellStart"/>
+            <w:r>
+              <w:t>titel</w:t>
+            </w:r>
+            <w:proofErr w:type="spellEnd"/>
+            <w:r>
+              <w:t xml:space="preserve"> is </w:t>
+            </w:r>
+            <w:proofErr w:type="spellStart"/>
+            <w:r>
+              <w:t>verplicht</w:t>
+            </w:r>
+            <w:proofErr w:type="spellEnd"/>
           </w:p>
         </w:tc>
         <w:tc>
@@ -2113,8 +3248,14 @@
               </w:numPr>
               <w:spacing w:before="0"/>
               <w:cnfStyle w:val="000000100000" w:firstRow="0" w:lastRow="0" w:firstColumn="0" w:lastColumn="0" w:oddVBand="0" w:evenVBand="0" w:oddHBand="1" w:evenHBand="0" w:firstRowFirstColumn="0" w:firstRowLastColumn="0" w:lastRowFirstColumn="0" w:lastRowLastColumn="0"/>
-            </w:pPr>
-            <w:r>
+              <w:rPr>
+                <w:lang w:val="nl-BE"/>
+              </w:rPr>
+            </w:pPr>
+            <w:r>
+              <w:rPr>
+                <w:lang w:val="nl-BE"/>
+              </w:rPr>
               <w:t xml:space="preserve">De werkgroep adviseert om minimale eisen op te leggen. </w:t>
             </w:r>
           </w:p>
@@ -2127,8 +3268,14 @@
               </w:numPr>
               <w:spacing w:before="0"/>
               <w:cnfStyle w:val="000000100000" w:firstRow="0" w:lastRow="0" w:firstColumn="0" w:lastColumn="0" w:oddVBand="0" w:evenVBand="0" w:oddHBand="1" w:evenHBand="0" w:firstRowFirstColumn="0" w:firstRowLastColumn="0" w:lastRowFirstColumn="0" w:lastRowLastColumn="0"/>
-            </w:pPr>
-            <w:r>
+              <w:rPr>
+                <w:lang w:val="nl-BE"/>
+              </w:rPr>
+            </w:pPr>
+            <w:r>
+              <w:rPr>
+                <w:lang w:val="nl-BE"/>
+              </w:rPr>
               <w:t>Motivatie voor titel aanvaard, voor beschrijving niet</w:t>
             </w:r>
           </w:p>
@@ -2145,12 +3292,14 @@
                 <w:sz w:val="14"/>
               </w:rPr>
             </w:pPr>
+            <w:proofErr w:type="spellStart"/>
             <w:r>
               <w:rPr>
                 <w:sz w:val="14"/>
               </w:rPr>
               <w:t>aanvaard</w:t>
             </w:r>
+            <w:proofErr w:type="spellEnd"/>
           </w:p>
         </w:tc>
         <w:tc>
@@ -2165,7 +3314,7 @@
                 <w:sz w:val="12"/>
               </w:rPr>
             </w:pPr>
-            <w:hyperlink r:id="rId25" w:history="1">
+            <w:hyperlink r:id="rId24" w:history="1">
               <w:r>
                 <w:rPr>
                   <w:rStyle w:val="Hyperlink"/>
@@ -2193,9 +3342,27 @@
             <w:shd w:val="clear" w:color="auto" w:fill="DDD9C3" w:themeFill="background2" w:themeFillShade="E6"/>
           </w:tcPr>
           <w:p>
-            <w:r>
-              <w:t>Distributie 2: beschrijving is verplicht</w:t>
-            </w:r>
+            <w:proofErr w:type="spellStart"/>
+            <w:r>
+              <w:t>Distributie</w:t>
+            </w:r>
+            <w:proofErr w:type="spellEnd"/>
+            <w:r>
+              <w:t xml:space="preserve"> 2: </w:t>
+            </w:r>
+            <w:proofErr w:type="spellStart"/>
+            <w:r>
+              <w:t>beschrijving</w:t>
+            </w:r>
+            <w:proofErr w:type="spellEnd"/>
+            <w:r>
+              <w:t xml:space="preserve"> is </w:t>
+            </w:r>
+            <w:proofErr w:type="spellStart"/>
+            <w:r>
+              <w:t>verplicht</w:t>
+            </w:r>
+            <w:proofErr w:type="spellEnd"/>
           </w:p>
         </w:tc>
         <w:tc>
@@ -2212,8 +3379,14 @@
               </w:numPr>
               <w:spacing w:before="0"/>
               <w:cnfStyle w:val="000000000000" w:firstRow="0" w:lastRow="0" w:firstColumn="0" w:lastColumn="0" w:oddVBand="0" w:evenVBand="0" w:oddHBand="0" w:evenHBand="0" w:firstRowFirstColumn="0" w:firstRowLastColumn="0" w:lastRowFirstColumn="0" w:lastRowLastColumn="0"/>
-            </w:pPr>
-            <w:r>
+              <w:rPr>
+                <w:lang w:val="nl-BE"/>
+              </w:rPr>
+            </w:pPr>
+            <w:r>
+              <w:rPr>
+                <w:lang w:val="nl-BE"/>
+              </w:rPr>
               <w:t>Wegens niet uitdrukkelijk noodzakelijk, niet aanvaard.</w:t>
             </w:r>
           </w:p>
@@ -2230,12 +3403,14 @@
                 <w:sz w:val="14"/>
               </w:rPr>
             </w:pPr>
+            <w:proofErr w:type="spellStart"/>
             <w:r>
               <w:rPr>
                 <w:sz w:val="14"/>
               </w:rPr>
               <w:t>verworpen</w:t>
             </w:r>
+            <w:proofErr w:type="spellEnd"/>
           </w:p>
         </w:tc>
         <w:tc>
@@ -2250,7 +3425,7 @@
                 <w:sz w:val="12"/>
               </w:rPr>
             </w:pPr>
-            <w:hyperlink r:id="rId26" w:history="1">
+            <w:hyperlink r:id="rId25" w:history="1">
               <w:r>
                 <w:rPr>
                   <w:rStyle w:val="Hyperlink"/>
@@ -2281,9 +3456,27 @@
             <w:shd w:val="clear" w:color="auto" w:fill="FFFFFF" w:themeFill="background1"/>
           </w:tcPr>
           <w:p>
-            <w:r>
-              <w:t>Distributie 3: licentie is verplicht</w:t>
-            </w:r>
+            <w:proofErr w:type="spellStart"/>
+            <w:r>
+              <w:t>Distributie</w:t>
+            </w:r>
+            <w:proofErr w:type="spellEnd"/>
+            <w:r>
+              <w:t xml:space="preserve"> 3: </w:t>
+            </w:r>
+            <w:proofErr w:type="spellStart"/>
+            <w:r>
+              <w:t>licentie</w:t>
+            </w:r>
+            <w:proofErr w:type="spellEnd"/>
+            <w:r>
+              <w:t xml:space="preserve"> is </w:t>
+            </w:r>
+            <w:proofErr w:type="spellStart"/>
+            <w:r>
+              <w:t>verplicht</w:t>
+            </w:r>
+            <w:proofErr w:type="spellEnd"/>
           </w:p>
         </w:tc>
         <w:tc>
@@ -2301,9 +3494,27 @@
               <w:spacing w:before="0"/>
               <w:cnfStyle w:val="000000100000" w:firstRow="0" w:lastRow="0" w:firstColumn="0" w:lastColumn="0" w:oddVBand="0" w:evenVBand="0" w:oddHBand="1" w:evenHBand="0" w:firstRowFirstColumn="0" w:firstRowLastColumn="0" w:lastRowFirstColumn="0" w:lastRowLastColumn="0"/>
             </w:pPr>
-            <w:r>
-              <w:t>Geen bijkomende opmerkingen</w:t>
-            </w:r>
+            <w:proofErr w:type="spellStart"/>
+            <w:r>
+              <w:t>Geen</w:t>
+            </w:r>
+            <w:proofErr w:type="spellEnd"/>
+            <w:r>
+              <w:t xml:space="preserve"> </w:t>
+            </w:r>
+            <w:proofErr w:type="spellStart"/>
+            <w:r>
+              <w:t>bijkomende</w:t>
+            </w:r>
+            <w:proofErr w:type="spellEnd"/>
+            <w:r>
+              <w:t xml:space="preserve"> </w:t>
+            </w:r>
+            <w:proofErr w:type="spellStart"/>
+            <w:r>
+              <w:t>opmerkingen</w:t>
+            </w:r>
+            <w:proofErr w:type="spellEnd"/>
           </w:p>
         </w:tc>
         <w:tc>
@@ -2318,12 +3529,14 @@
                 <w:sz w:val="14"/>
               </w:rPr>
             </w:pPr>
+            <w:proofErr w:type="spellStart"/>
             <w:r>
               <w:rPr>
                 <w:sz w:val="14"/>
               </w:rPr>
               <w:t>aanvaard</w:t>
             </w:r>
+            <w:proofErr w:type="spellEnd"/>
           </w:p>
         </w:tc>
         <w:tc>
@@ -2338,7 +3551,7 @@
                 <w:sz w:val="12"/>
               </w:rPr>
             </w:pPr>
-            <w:hyperlink r:id="rId27" w:history="1">
+            <w:hyperlink r:id="rId26" w:history="1">
               <w:r>
                 <w:rPr>
                   <w:rStyle w:val="Hyperlink"/>
@@ -2376,14 +3589,27 @@
               <w:rPr>
                 <w:b w:val="0"/>
                 <w:bCs w:val="0"/>
-              </w:rPr>
-            </w:pPr>
-            <w:r>
+                <w:lang w:val="nl-BE"/>
+              </w:rPr>
+            </w:pPr>
+            <w:r>
+              <w:rPr>
+                <w:lang w:val="nl-BE"/>
+              </w:rPr>
+              <w:lastRenderedPageBreak/>
               <w:t xml:space="preserve">Distributie 3a: </w:t>
             </w:r>
           </w:p>
           <w:p>
-            <w:r>
+            <w:pPr>
+              <w:rPr>
+                <w:lang w:val="nl-BE"/>
+              </w:rPr>
+            </w:pPr>
+            <w:r>
+              <w:rPr>
+                <w:lang w:val="nl-BE"/>
+              </w:rPr>
               <w:t>Keuze van licentie</w:t>
             </w:r>
           </w:p>
@@ -2402,8 +3628,14 @@
               </w:numPr>
               <w:spacing w:before="0"/>
               <w:cnfStyle w:val="000000000000" w:firstRow="0" w:lastRow="0" w:firstColumn="0" w:lastColumn="0" w:oddVBand="0" w:evenVBand="0" w:oddHBand="0" w:evenHBand="0" w:firstRowFirstColumn="0" w:firstRowLastColumn="0" w:lastRowFirstColumn="0" w:lastRowLastColumn="0"/>
-            </w:pPr>
-            <w:r>
+              <w:rPr>
+                <w:lang w:val="nl-BE"/>
+              </w:rPr>
+            </w:pPr>
+            <w:r>
+              <w:rPr>
+                <w:lang w:val="nl-BE"/>
+              </w:rPr>
               <w:t>Verwijzen naar cc0 URI is equivalent als verwijzen naar de overeenkomstige Vlaamse PURI voor CC0.</w:t>
             </w:r>
           </w:p>
@@ -2420,12 +3652,14 @@
                 <w:sz w:val="14"/>
               </w:rPr>
             </w:pPr>
+            <w:proofErr w:type="spellStart"/>
             <w:r>
               <w:rPr>
                 <w:sz w:val="14"/>
               </w:rPr>
               <w:t>aanvaard</w:t>
             </w:r>
+            <w:proofErr w:type="spellEnd"/>
           </w:p>
         </w:tc>
         <w:tc>
@@ -2440,7 +3674,7 @@
                 <w:sz w:val="12"/>
               </w:rPr>
             </w:pPr>
-            <w:hyperlink r:id="rId28" w:history="1">
+            <w:hyperlink r:id="rId27" w:history="1">
               <w:r>
                 <w:rPr>
                   <w:rStyle w:val="Hyperlink"/>
@@ -2471,9 +3705,27 @@
             <w:shd w:val="clear" w:color="auto" w:fill="DDD9C3" w:themeFill="background2" w:themeFillShade="E6"/>
           </w:tcPr>
           <w:p>
-            <w:r>
-              <w:t>Distributie 4: minstens 1 distributie</w:t>
-            </w:r>
+            <w:proofErr w:type="spellStart"/>
+            <w:r>
+              <w:t>Distributie</w:t>
+            </w:r>
+            <w:proofErr w:type="spellEnd"/>
+            <w:r>
+              <w:t xml:space="preserve"> 4: </w:t>
+            </w:r>
+            <w:proofErr w:type="spellStart"/>
+            <w:r>
+              <w:t>minstens</w:t>
+            </w:r>
+            <w:proofErr w:type="spellEnd"/>
+            <w:r>
+              <w:t xml:space="preserve"> 1 </w:t>
+            </w:r>
+            <w:proofErr w:type="spellStart"/>
+            <w:r>
+              <w:t>distributie</w:t>
+            </w:r>
+            <w:proofErr w:type="spellEnd"/>
           </w:p>
         </w:tc>
         <w:tc>
@@ -2491,9 +3743,19 @@
               <w:spacing w:before="0"/>
               <w:cnfStyle w:val="000000100000" w:firstRow="0" w:lastRow="0" w:firstColumn="0" w:lastColumn="0" w:oddVBand="0" w:evenVBand="0" w:oddHBand="1" w:evenHBand="0" w:firstRowFirstColumn="0" w:firstRowLastColumn="0" w:lastRowFirstColumn="0" w:lastRowLastColumn="0"/>
             </w:pPr>
-            <w:r>
-              <w:t>Geen opmerkingen</w:t>
-            </w:r>
+            <w:proofErr w:type="spellStart"/>
+            <w:r>
+              <w:t>Geen</w:t>
+            </w:r>
+            <w:proofErr w:type="spellEnd"/>
+            <w:r>
+              <w:t xml:space="preserve"> </w:t>
+            </w:r>
+            <w:proofErr w:type="spellStart"/>
+            <w:r>
+              <w:t>opmerkingen</w:t>
+            </w:r>
+            <w:proofErr w:type="spellEnd"/>
           </w:p>
         </w:tc>
         <w:tc>
@@ -2508,12 +3770,14 @@
                 <w:sz w:val="14"/>
               </w:rPr>
             </w:pPr>
+            <w:proofErr w:type="spellStart"/>
             <w:r>
               <w:rPr>
                 <w:sz w:val="14"/>
               </w:rPr>
               <w:t>aanvaard</w:t>
             </w:r>
+            <w:proofErr w:type="spellEnd"/>
           </w:p>
         </w:tc>
         <w:tc>
@@ -2528,7 +3792,7 @@
                 <w:sz w:val="12"/>
               </w:rPr>
             </w:pPr>
-            <w:hyperlink r:id="rId29" w:history="1">
+            <w:hyperlink r:id="rId28" w:history="1">
               <w:r>
                 <w:rPr>
                   <w:rStyle w:val="Hyperlink"/>
@@ -2562,7 +3826,15 @@
       </w:pPr>
     </w:p>
     <w:p>
-      <w:r>
+      <w:pPr>
+        <w:rPr>
+          <w:lang w:val="nl-BE"/>
+        </w:rPr>
+      </w:pPr>
+      <w:r>
+        <w:rPr>
+          <w:lang w:val="nl-BE"/>
+        </w:rPr>
         <w:t>Geen bijkomende opmerkingen werden geformuleerd door de werkgroep.</w:t>
       </w:r>
     </w:p>
@@ -2576,6 +3848,9 @@
           <w:between w:val="nil"/>
         </w:pBdr>
         <w:jc w:val="both"/>
+        <w:rPr>
+          <w:lang w:val="nl-BE"/>
+        </w:rPr>
       </w:pPr>
     </w:p>
     <w:p>
@@ -2594,9 +3869,13 @@
         </w:pBdr>
         <w:jc w:val="both"/>
       </w:pPr>
-      <w:r>
-        <w:lastRenderedPageBreak/>
-        <w:t>Acties:</w:t>
+      <w:proofErr w:type="spellStart"/>
+      <w:r>
+        <w:t>Acties</w:t>
+      </w:r>
+      <w:proofErr w:type="spellEnd"/>
+      <w:r>
+        <w:t>:</w:t>
       </w:r>
     </w:p>
     <w:p>
@@ -2606,9 +3885,29 @@
           <w:ilvl w:val="0"/>
           <w:numId w:val="13"/>
         </w:numPr>
-      </w:pPr>
-      <w:r>
-        <w:t>De leden van de werkgroep worden uitgenodigd om bijkomende opmerkingen te geven op de voorgestelde specificatie van het applicatieprofiel DCAT-AP Vlaanderen dat beschikbaar is als ontwerpdocument. Daarnaast zijn ook alle bijkomende eisen als github issues aangemaakt ter ondersteuning van de publieke online discussie.</w:t>
+        <w:rPr>
+          <w:lang w:val="nl-BE"/>
+        </w:rPr>
+      </w:pPr>
+      <w:r>
+        <w:rPr>
+          <w:lang w:val="nl-BE"/>
+        </w:rPr>
+        <w:t xml:space="preserve">De leden van de werkgroep worden uitgenodigd om bijkomende opmerkingen te geven op de voorgestelde specificatie van het applicatieprofiel DCAT-AP Vlaanderen dat beschikbaar is als ontwerpdocument. Daarnaast zijn ook alle bijkomende eisen als </w:t>
+      </w:r>
+      <w:proofErr w:type="spellStart"/>
+      <w:r>
+        <w:rPr>
+          <w:lang w:val="nl-BE"/>
+        </w:rPr>
+        <w:t>github</w:t>
+      </w:r>
+      <w:proofErr w:type="spellEnd"/>
+      <w:r>
+        <w:rPr>
+          <w:lang w:val="nl-BE"/>
+        </w:rPr>
+        <w:t xml:space="preserve"> issues aangemaakt ter ondersteuning van de publieke online discussie.</w:t>
       </w:r>
     </w:p>
     <w:p>
@@ -2618,18 +3917,34 @@
           <w:ilvl w:val="0"/>
           <w:numId w:val="13"/>
         </w:numPr>
-      </w:pPr>
-      <w:r>
+        <w:rPr>
+          <w:lang w:val="nl-BE"/>
+        </w:rPr>
+      </w:pPr>
+      <w:r>
+        <w:rPr>
+          <w:lang w:val="nl-BE"/>
+        </w:rPr>
         <w:t>Er wordt een tweede publieke werkgroep in gericht. De datum is nog nader te bepalen en zal worden meegedeeld aan alle deelnemers van de 1</w:t>
       </w:r>
       <w:r>
         <w:rPr>
           <w:vertAlign w:val="superscript"/>
+          <w:lang w:val="nl-BE"/>
         </w:rPr>
         <w:t>ste</w:t>
       </w:r>
       <w:r>
+        <w:rPr>
+          <w:lang w:val="nl-BE"/>
+        </w:rPr>
         <w:t xml:space="preserve"> werkgroep en het publiek.</w:t>
+      </w:r>
+      <w:r>
+        <w:rPr>
+          <w:lang w:val="nl-BE"/>
+        </w:rPr>
+        <w:t xml:space="preserve"> </w:t>
       </w:r>
     </w:p>
     <w:p>
@@ -2639,26 +3954,40 @@
           <w:ilvl w:val="0"/>
           <w:numId w:val="13"/>
         </w:numPr>
-      </w:pPr>
-      <w:r>
+        <w:rPr>
+          <w:lang w:val="nl-BE"/>
+        </w:rPr>
+      </w:pPr>
+      <w:r>
+        <w:rPr>
+          <w:lang w:val="nl-BE"/>
+        </w:rPr>
         <w:t>Op de 2</w:t>
       </w:r>
       <w:r>
         <w:rPr>
           <w:vertAlign w:val="superscript"/>
+          <w:lang w:val="nl-BE"/>
         </w:rPr>
         <w:t>de</w:t>
       </w:r>
       <w:r>
+        <w:rPr>
+          <w:lang w:val="nl-BE"/>
+        </w:rPr>
         <w:t xml:space="preserve"> werkgroep zal een voorstel van kandidaatstandaard voor het applicatieprofiel worden voorgesteld op basis van de feedback bekomen in de 1</w:t>
       </w:r>
       <w:r>
         <w:rPr>
           <w:vertAlign w:val="superscript"/>
+          <w:lang w:val="nl-BE"/>
         </w:rPr>
         <w:t>ste</w:t>
       </w:r>
       <w:r>
+        <w:rPr>
+          <w:lang w:val="nl-BE"/>
+        </w:rPr>
         <w:t xml:space="preserve"> publieke werkgroep en de online discussie. Voor elk van de issues zal een aanvaardingsvoorstel worden voorgelegd.</w:t>
       </w:r>
     </w:p>
@@ -2666,12 +3995,18 @@
       <w:pPr>
         <w:pStyle w:val="ListParagraph"/>
         <w:ind w:left="432"/>
+        <w:rPr>
+          <w:lang w:val="nl-BE"/>
+        </w:rPr>
       </w:pPr>
     </w:p>
     <w:p>
       <w:pPr>
         <w:pStyle w:val="ListParagraph"/>
         <w:ind w:left="432"/>
+        <w:rPr>
+          <w:lang w:val="nl-BE"/>
+        </w:rPr>
       </w:pPr>
     </w:p>
     <w:p>
@@ -2686,11 +4021,13 @@
         <w:spacing w:before="0" w:after="200"/>
         <w:rPr>
           <w:b/>
+          <w:lang w:val="nl-BE"/>
         </w:rPr>
       </w:pPr>
       <w:r>
         <w:rPr>
           <w:b/>
+          <w:lang w:val="nl-BE"/>
         </w:rPr>
         <w:t>--------------------------------------------------------------------------------------------------------------------------</w:t>
       </w:r>
@@ -2709,24 +4046,37 @@
           <w:b/>
           <w:sz w:val="24"/>
           <w:szCs w:val="24"/>
+          <w:lang w:val="nl-BE"/>
         </w:rPr>
       </w:pPr>
       <w:r>
         <w:rPr>
           <w:sz w:val="24"/>
           <w:szCs w:val="24"/>
-        </w:rPr>
-        <w:t>Vragen/ opmerkingen/ Verbeteringen :</w:t>
-      </w:r>
+          <w:lang w:val="nl-BE"/>
+        </w:rPr>
+        <w:t xml:space="preserve">Vragen/ opmerkingen/ </w:t>
+      </w:r>
+      <w:proofErr w:type="gramStart"/>
+      <w:r>
+        <w:rPr>
+          <w:sz w:val="24"/>
+          <w:szCs w:val="24"/>
+          <w:lang w:val="nl-BE"/>
+        </w:rPr>
+        <w:t>Verbeteringen :</w:t>
+      </w:r>
+      <w:proofErr w:type="gramEnd"/>
       <w:r>
         <w:rPr>
           <w:b/>
           <w:sz w:val="24"/>
           <w:szCs w:val="24"/>
+          <w:lang w:val="nl-BE"/>
         </w:rPr>
         <w:t xml:space="preserve"> </w:t>
       </w:r>
-      <w:hyperlink r:id="rId30">
+      <w:hyperlink r:id="rId29">
         <w:r>
           <w:rPr>
             <w:b/>
@@ -2734,6 +4084,7 @@
             <w:sz w:val="24"/>
             <w:szCs w:val="24"/>
             <w:u w:val="single"/>
+            <w:lang w:val="nl-BE"/>
           </w:rPr>
           <w:t>Contacteer onze Persistente OSLO Helpdesk</w:t>
         </w:r>
@@ -2742,6 +4093,9 @@
         <w:fldChar w:fldCharType="begin"/>
       </w:r>
       <w:r>
+        <w:rPr>
+          <w:lang w:val="nl-BE"/>
+        </w:rPr>
         <w:instrText xml:space="preserve"> HYPERLINK "mailto:oslo@agiv.be?subject=Opmerking%20op%20verslag%20URI-werkgroep%2025/05/16" </w:instrText>
       </w:r>
       <w:r>
@@ -2777,10 +4131,10 @@
       </w:r>
     </w:p>
     <w:sectPr>
-      <w:headerReference w:type="default" r:id="rId31"/>
-      <w:footerReference w:type="default" r:id="rId32"/>
-      <w:headerReference w:type="first" r:id="rId33"/>
-      <w:footerReference w:type="first" r:id="rId34"/>
+      <w:headerReference w:type="default" r:id="rId30"/>
+      <w:footerReference w:type="default" r:id="rId31"/>
+      <w:headerReference w:type="first" r:id="rId32"/>
+      <w:footerReference w:type="first" r:id="rId33"/>
       <w:pgSz w:w="11906" w:h="16838"/>
       <w:pgMar w:top="2211" w:right="1134" w:bottom="2552" w:left="1134" w:header="0" w:footer="720" w:gutter="0"/>
       <w:pgNumType w:start="1"/>
@@ -2831,12 +4185,16 @@
         <w:tab w:val="right" w:pos="9923"/>
       </w:tabs>
       <w:spacing w:line="240" w:lineRule="auto"/>
+      <w:rPr>
+        <w:lang w:val="nl-BE"/>
+      </w:rPr>
     </w:pPr>
     <w:r>
       <w:rPr>
         <w:b/>
         <w:sz w:val="16"/>
         <w:szCs w:val="16"/>
+        <w:lang w:val="nl-BE"/>
       </w:rPr>
       <w:t>////////////////////////////////////////////////////////////////////////////////////////////////////////////////////////////////////////////////</w:t>
     </w:r>
@@ -2854,6 +4212,9 @@
         <w:tab w:val="right" w:pos="9923"/>
       </w:tabs>
       <w:spacing w:line="240" w:lineRule="auto"/>
+      <w:rPr>
+        <w:lang w:val="nl-BE"/>
+      </w:rPr>
     </w:pPr>
   </w:p>
   <w:p>
@@ -2869,11 +4230,15 @@
         <w:tab w:val="right" w:pos="9923"/>
       </w:tabs>
       <w:spacing w:line="240" w:lineRule="auto"/>
+      <w:rPr>
+        <w:lang w:val="nl-BE"/>
+      </w:rPr>
     </w:pPr>
     <w:r>
       <w:rPr>
         <w:sz w:val="16"/>
         <w:szCs w:val="16"/>
+        <w:lang w:val="nl-BE"/>
       </w:rPr>
       <w:t>/</w:t>
     </w:r>
@@ -2881,13 +4246,24 @@
       <w:rPr>
         <w:sz w:val="16"/>
         <w:szCs w:val="16"/>
-      </w:rPr>
-      <w:t>Verslag 1ste publieke werkgroep DCAT-AP VL</w:t>
+        <w:lang w:val="nl-BE"/>
+      </w:rPr>
+      <w:t xml:space="preserve">Verslag 1ste publieke werkgroep DCAT-AP </w:t>
+    </w:r>
+    <w:proofErr w:type="gramStart"/>
+    <w:r>
+      <w:rPr>
+        <w:sz w:val="16"/>
+        <w:szCs w:val="16"/>
+        <w:lang w:val="nl-BE"/>
+      </w:rPr>
+      <w:t>VL</w:t>
     </w:r>
     <w:r>
       <w:rPr>
         <w:sz w:val="16"/>
         <w:szCs w:val="16"/>
+        <w:lang w:val="nl-BE"/>
       </w:rPr>
       <w:t xml:space="preserve"> </w:t>
     </w:r>
@@ -2896,6 +4272,128 @@
         <w:b/>
         <w:sz w:val="16"/>
         <w:szCs w:val="16"/>
+        <w:lang w:val="nl-BE"/>
+      </w:rPr>
+      <w:t>/</w:t>
+    </w:r>
+    <w:proofErr w:type="gramEnd"/>
+    <w:r>
+      <w:rPr>
+        <w:b/>
+        <w:sz w:val="16"/>
+        <w:szCs w:val="16"/>
+        <w:lang w:val="nl-BE"/>
+      </w:rPr>
+      <w:t>//</w:t>
+    </w:r>
+    <w:r>
+      <w:rPr>
+        <w:sz w:val="16"/>
+        <w:szCs w:val="16"/>
+        <w:lang w:val="nl-BE"/>
+      </w:rPr>
+      <w:t xml:space="preserve"> </w:t>
+    </w:r>
+    <w:r>
+      <w:rPr>
+        <w:sz w:val="16"/>
+        <w:szCs w:val="16"/>
+        <w:lang w:val="nl-BE"/>
+      </w:rPr>
+      <w:t>26</w:t>
+    </w:r>
+    <w:r>
+      <w:rPr>
+        <w:sz w:val="16"/>
+        <w:szCs w:val="16"/>
+        <w:lang w:val="nl-BE"/>
+      </w:rPr>
+      <w:t>.</w:t>
+    </w:r>
+    <w:r>
+      <w:rPr>
+        <w:sz w:val="16"/>
+        <w:szCs w:val="16"/>
+        <w:lang w:val="nl-BE"/>
+      </w:rPr>
+      <w:t>11</w:t>
+    </w:r>
+    <w:r>
+      <w:rPr>
+        <w:sz w:val="16"/>
+        <w:szCs w:val="16"/>
+        <w:lang w:val="nl-BE"/>
+      </w:rPr>
+      <w:t>.</w:t>
+    </w:r>
+    <w:r>
+      <w:rPr>
+        <w:sz w:val="16"/>
+        <w:szCs w:val="16"/>
+        <w:lang w:val="nl-BE"/>
+      </w:rPr>
+      <w:t>2018</w:t>
+    </w:r>
+    <w:r>
+      <w:rPr>
+        <w:sz w:val="16"/>
+        <w:szCs w:val="16"/>
+        <w:lang w:val="nl-BE"/>
+      </w:rPr>
+      <w:tab/>
+    </w:r>
+    <w:r>
+      <w:rPr>
+        <w:sz w:val="16"/>
+        <w:szCs w:val="16"/>
+      </w:rPr>
+      <w:fldChar w:fldCharType="begin"/>
+    </w:r>
+    <w:r>
+      <w:rPr>
+        <w:sz w:val="16"/>
+        <w:szCs w:val="16"/>
+        <w:lang w:val="nl-BE"/>
+      </w:rPr>
+      <w:instrText>PAGE</w:instrText>
+    </w:r>
+    <w:r>
+      <w:rPr>
+        <w:sz w:val="16"/>
+        <w:szCs w:val="16"/>
+      </w:rPr>
+      <w:fldChar w:fldCharType="separate"/>
+    </w:r>
+    <w:r>
+      <w:rPr>
+        <w:noProof/>
+        <w:sz w:val="16"/>
+        <w:szCs w:val="16"/>
+        <w:lang w:val="nl-BE"/>
+      </w:rPr>
+      <w:t>2</w:t>
+    </w:r>
+    <w:r>
+      <w:rPr>
+        <w:sz w:val="16"/>
+        <w:szCs w:val="16"/>
+      </w:rPr>
+      <w:fldChar w:fldCharType="end"/>
+    </w:r>
+    <w:r>
+      <w:rPr>
+        <w:sz w:val="16"/>
+        <w:szCs w:val="16"/>
+        <w:lang w:val="nl-BE"/>
+      </w:rPr>
+      <w:t xml:space="preserve"> </w:t>
+    </w:r>
+    <w:r>
+      <w:rPr>
+        <w:b/>
+        <w:sz w:val="16"/>
+        <w:szCs w:val="16"/>
+        <w:lang w:val="nl-BE"/>
       </w:rPr>
       <w:t>///</w:t>
     </w:r>
@@ -2903,6 +4401,7 @@
       <w:rPr>
         <w:sz w:val="16"/>
         <w:szCs w:val="16"/>
+        <w:lang w:val="nl-BE"/>
       </w:rPr>
       <w:t xml:space="preserve"> </w:t>
     </w:r>
@@ -2911,56 +4410,15 @@
         <w:sz w:val="16"/>
         <w:szCs w:val="16"/>
       </w:rPr>
-      <w:t>26</w:t>
-    </w:r>
-    <w:r>
-      <w:rPr>
-        <w:sz w:val="16"/>
-        <w:szCs w:val="16"/>
-      </w:rPr>
-      <w:t>.</w:t>
-    </w:r>
-    <w:r>
-      <w:rPr>
-        <w:sz w:val="16"/>
-        <w:szCs w:val="16"/>
-      </w:rPr>
-      <w:t>11</w:t>
-    </w:r>
-    <w:r>
-      <w:rPr>
-        <w:sz w:val="16"/>
-        <w:szCs w:val="16"/>
-      </w:rPr>
-      <w:t>.</w:t>
-    </w:r>
-    <w:r>
-      <w:rPr>
-        <w:sz w:val="16"/>
-        <w:szCs w:val="16"/>
-      </w:rPr>
-      <w:t>2018</w:t>
-    </w:r>
-    <w:r>
-      <w:rPr>
-        <w:sz w:val="16"/>
-        <w:szCs w:val="16"/>
-      </w:rPr>
-      <w:tab/>
-    </w:r>
-    <w:r>
-      <w:rPr>
-        <w:sz w:val="16"/>
-        <w:szCs w:val="16"/>
-      </w:rPr>
       <w:fldChar w:fldCharType="begin"/>
     </w:r>
     <w:r>
       <w:rPr>
         <w:sz w:val="16"/>
         <w:szCs w:val="16"/>
-      </w:rPr>
-      <w:instrText>PAGE</w:instrText>
+        <w:lang w:val="nl-BE"/>
+      </w:rPr>
+      <w:instrText>NUMPAGES</w:instrText>
     </w:r>
     <w:r>
       <w:rPr>
@@ -2974,64 +4432,7 @@
         <w:noProof/>
         <w:sz w:val="16"/>
         <w:szCs w:val="16"/>
-      </w:rPr>
-      <w:t>2</w:t>
-    </w:r>
-    <w:r>
-      <w:rPr>
-        <w:sz w:val="16"/>
-        <w:szCs w:val="16"/>
-      </w:rPr>
-      <w:fldChar w:fldCharType="end"/>
-    </w:r>
-    <w:r>
-      <w:rPr>
-        <w:sz w:val="16"/>
-        <w:szCs w:val="16"/>
-      </w:rPr>
-      <w:t xml:space="preserve"> </w:t>
-    </w:r>
-    <w:r>
-      <w:rPr>
-        <w:b/>
-        <w:sz w:val="16"/>
-        <w:szCs w:val="16"/>
-      </w:rPr>
-      <w:t>///</w:t>
-    </w:r>
-    <w:r>
-      <w:rPr>
-        <w:sz w:val="16"/>
-        <w:szCs w:val="16"/>
-      </w:rPr>
-      <w:t xml:space="preserve"> </w:t>
-    </w:r>
-    <w:r>
-      <w:rPr>
-        <w:sz w:val="16"/>
-        <w:szCs w:val="16"/>
-      </w:rPr>
-      <w:fldChar w:fldCharType="begin"/>
-    </w:r>
-    <w:r>
-      <w:rPr>
-        <w:sz w:val="16"/>
-        <w:szCs w:val="16"/>
-      </w:rPr>
-      <w:instrText>NUMPAGES</w:instrText>
-    </w:r>
-    <w:r>
-      <w:rPr>
-        <w:sz w:val="16"/>
-        <w:szCs w:val="16"/>
-      </w:rPr>
-      <w:fldChar w:fldCharType="separate"/>
-    </w:r>
-    <w:r>
-      <w:rPr>
-        <w:noProof/>
-        <w:sz w:val="16"/>
-        <w:szCs w:val="16"/>
+        <w:lang w:val="nl-BE"/>
       </w:rPr>
       <w:t>2</w:t>
     </w:r>
@@ -3056,6 +4457,9 @@
         <w:tab w:val="right" w:pos="9923"/>
       </w:tabs>
       <w:spacing w:after="851" w:line="240" w:lineRule="auto"/>
+      <w:rPr>
+        <w:lang w:val="nl-BE"/>
+      </w:rPr>
     </w:pPr>
   </w:p>
 </w:ftr>
@@ -3084,7 +4488,7 @@
         <w:szCs w:val="16"/>
       </w:rPr>
       <w:drawing>
-        <wp:inline distT="0" distB="0" distL="114300" distR="114300">
+        <wp:inline distT="0" distB="0" distL="114300" distR="114300" wp14:anchorId="321903B5" wp14:editId="04AFFB8B">
           <wp:extent cx="1170000" cy="540000"/>
           <wp:effectExtent l="0" t="0" r="0" b="0"/>
           <wp:docPr id="15" name="image1.png"/>
@@ -3126,7 +4530,7 @@
         <w:szCs w:val="16"/>
       </w:rPr>
       <w:drawing>
-        <wp:inline distT="0" distB="0" distL="114300" distR="114300">
+        <wp:inline distT="0" distB="0" distL="114300" distR="114300" wp14:anchorId="6E51AD3B" wp14:editId="4E6F90F1">
           <wp:extent cx="1170000" cy="540000"/>
           <wp:effectExtent l="0" t="0" r="0" b="0"/>
           <wp:docPr id="14" name="image1.png"/>
@@ -3167,12 +4571,6 @@
         <w:szCs w:val="16"/>
       </w:rPr>
       <w:tab/>
-    </w:r>
-    <w:r>
-      <w:rPr>
-        <w:sz w:val="16"/>
-        <w:szCs w:val="16"/>
-      </w:rPr>
       <w:t>www.vlaanderen.be/informatievlaanderen</w:t>
     </w:r>
   </w:p>
@@ -3245,6 +4643,7 @@
       </w:rPr>
       <w:t xml:space="preserve"> </w:t>
     </w:r>
+    <w:proofErr w:type="spellStart"/>
     <w:r>
       <w:rPr>
         <w:b/>
@@ -3253,13 +4652,23 @@
       </w:rPr>
       <w:t>Informatie</w:t>
     </w:r>
+    <w:proofErr w:type="spellEnd"/>
     <w:r>
       <w:rPr>
         <w:sz w:val="32"/>
         <w:szCs w:val="32"/>
       </w:rPr>
-      <w:t xml:space="preserve"> Vlaanderen</w:t>
+      <w:t xml:space="preserve"> </w:t>
     </w:r>
+    <w:proofErr w:type="spellStart"/>
+    <w:r>
+      <w:rPr>
+        <w:sz w:val="32"/>
+        <w:szCs w:val="32"/>
+      </w:rPr>
+      <w:t>Vlaanderen</w:t>
+    </w:r>
+    <w:proofErr w:type="spellEnd"/>
   </w:p>
 </w:hdr>
 </file>
@@ -3291,7 +4700,7 @@
         <w:szCs w:val="32"/>
       </w:rPr>
       <w:drawing>
-        <wp:inline distT="0" distB="0" distL="114300" distR="114300">
+        <wp:inline distT="0" distB="0" distL="114300" distR="114300" wp14:anchorId="5D8AE67B" wp14:editId="34B8D6E6">
           <wp:extent cx="3213473" cy="658399"/>
           <wp:effectExtent l="0" t="0" r="0" b="0"/>
           <wp:docPr id="12" name="image12.png"/>
@@ -3350,6 +4759,7 @@
       </w:rPr>
       <w:t xml:space="preserve"> </w:t>
     </w:r>
+    <w:proofErr w:type="spellStart"/>
     <w:r>
       <w:rPr>
         <w:sz w:val="32"/>
@@ -3357,6 +4767,7 @@
       </w:rPr>
       <w:t>Verslag</w:t>
     </w:r>
+    <w:proofErr w:type="spellEnd"/>
   </w:p>
 </w:hdr>
 </file>
@@ -4320,6 +5731,119 @@
     </w:lvl>
   </w:abstractNum>
   <w:abstractNum w:abstractNumId="9" w15:restartNumberingAfterBreak="0">
+    <w:nsid w:val="5B370429"/>
+    <w:multiLevelType w:val="hybridMultilevel"/>
+    <w:tmpl w:val="BEF2BB2E"/>
+    <w:lvl w:ilvl="0" w:tplc="B792ED00">
+      <w:start w:val="1"/>
+      <w:numFmt w:val="bullet"/>
+      <w:lvlText w:val=""/>
+      <w:lvlJc w:val="left"/>
+      <w:pPr>
+        <w:ind w:left="720" w:hanging="360"/>
+      </w:pPr>
+      <w:rPr>
+        <w:rFonts w:ascii="Wingdings" w:eastAsia="Calibri" w:hAnsi="Wingdings" w:cs="Times New Roman" w:hint="default"/>
+      </w:rPr>
+    </w:lvl>
+    <w:lvl w:ilvl="1" w:tplc="08130003">
+      <w:start w:val="1"/>
+      <w:numFmt w:val="bullet"/>
+      <w:lvlText w:val="o"/>
+      <w:lvlJc w:val="left"/>
+      <w:pPr>
+        <w:ind w:left="1440" w:hanging="360"/>
+      </w:pPr>
+      <w:rPr>
+        <w:rFonts w:ascii="Courier New" w:hAnsi="Courier New" w:cs="Courier New" w:hint="default"/>
+      </w:rPr>
+    </w:lvl>
+    <w:lvl w:ilvl="2" w:tplc="08130005">
+      <w:start w:val="1"/>
+      <w:numFmt w:val="bullet"/>
+      <w:lvlText w:val=""/>
+      <w:lvlJc w:val="left"/>
+      <w:pPr>
+        <w:ind w:left="2160" w:hanging="360"/>
+      </w:pPr>
+      <w:rPr>
+        <w:rFonts w:ascii="Wingdings" w:hAnsi="Wingdings" w:hint="default"/>
+      </w:rPr>
+    </w:lvl>
+    <w:lvl w:ilvl="3" w:tplc="08130001">
+      <w:start w:val="1"/>
+      <w:numFmt w:val="bullet"/>
+      <w:lvlText w:val=""/>
+      <w:lvlJc w:val="left"/>
+      <w:pPr>
+        <w:ind w:left="2880" w:hanging="360"/>
+      </w:pPr>
+      <w:rPr>
+        <w:rFonts w:ascii="Symbol" w:hAnsi="Symbol" w:hint="default"/>
+      </w:rPr>
+    </w:lvl>
+    <w:lvl w:ilvl="4" w:tplc="08130003">
+      <w:start w:val="1"/>
+      <w:numFmt w:val="bullet"/>
+      <w:lvlText w:val="o"/>
+      <w:lvlJc w:val="left"/>
+      <w:pPr>
+        <w:ind w:left="3600" w:hanging="360"/>
+      </w:pPr>
+      <w:rPr>
+        <w:rFonts w:ascii="Courier New" w:hAnsi="Courier New" w:cs="Courier New" w:hint="default"/>
+      </w:rPr>
+    </w:lvl>
+    <w:lvl w:ilvl="5" w:tplc="08130005">
+      <w:start w:val="1"/>
+      <w:numFmt w:val="bullet"/>
+      <w:lvlText w:val=""/>
+      <w:lvlJc w:val="left"/>
+      <w:pPr>
+        <w:ind w:left="4320" w:hanging="360"/>
+      </w:pPr>
+      <w:rPr>
+        <w:rFonts w:ascii="Wingdings" w:hAnsi="Wingdings" w:hint="default"/>
+      </w:rPr>
+    </w:lvl>
+    <w:lvl w:ilvl="6" w:tplc="08130001">
+      <w:start w:val="1"/>
+      <w:numFmt w:val="bullet"/>
+      <w:lvlText w:val=""/>
+      <w:lvlJc w:val="left"/>
+      <w:pPr>
+        <w:ind w:left="5040" w:hanging="360"/>
+      </w:pPr>
+      <w:rPr>
+        <w:rFonts w:ascii="Symbol" w:hAnsi="Symbol" w:hint="default"/>
+      </w:rPr>
+    </w:lvl>
+    <w:lvl w:ilvl="7" w:tplc="08130003">
+      <w:start w:val="1"/>
+      <w:numFmt w:val="bullet"/>
+      <w:lvlText w:val="o"/>
+      <w:lvlJc w:val="left"/>
+      <w:pPr>
+        <w:ind w:left="5760" w:hanging="360"/>
+      </w:pPr>
+      <w:rPr>
+        <w:rFonts w:ascii="Courier New" w:hAnsi="Courier New" w:cs="Courier New" w:hint="default"/>
+      </w:rPr>
+    </w:lvl>
+    <w:lvl w:ilvl="8" w:tplc="08130005">
+      <w:start w:val="1"/>
+      <w:numFmt w:val="bullet"/>
+      <w:lvlText w:val=""/>
+      <w:lvlJc w:val="left"/>
+      <w:pPr>
+        <w:ind w:left="6480" w:hanging="360"/>
+      </w:pPr>
+      <w:rPr>
+        <w:rFonts w:ascii="Wingdings" w:hAnsi="Wingdings" w:hint="default"/>
+      </w:rPr>
+    </w:lvl>
+  </w:abstractNum>
+  <w:abstractNum w:abstractNumId="10" w15:restartNumberingAfterBreak="0">
     <w:nsid w:val="5DC87D9E"/>
     <w:multiLevelType w:val="multilevel"/>
     <w:tmpl w:val="B8FC217C"/>
@@ -4432,7 +5956,7 @@
       </w:rPr>
     </w:lvl>
   </w:abstractNum>
-  <w:abstractNum w:abstractNumId="10" w15:restartNumberingAfterBreak="0">
+  <w:abstractNum w:abstractNumId="11" w15:restartNumberingAfterBreak="0">
     <w:nsid w:val="63421422"/>
     <w:multiLevelType w:val="hybridMultilevel"/>
     <w:tmpl w:val="16086F68"/>
@@ -4545,7 +6069,7 @@
       </w:rPr>
     </w:lvl>
   </w:abstractNum>
-  <w:abstractNum w:abstractNumId="11" w15:restartNumberingAfterBreak="0">
+  <w:abstractNum w:abstractNumId="12" w15:restartNumberingAfterBreak="0">
     <w:nsid w:val="6CA1201D"/>
     <w:multiLevelType w:val="multilevel"/>
     <w:tmpl w:val="5328921E"/>
@@ -4631,7 +6155,7 @@
       </w:pPr>
     </w:lvl>
   </w:abstractNum>
-  <w:abstractNum w:abstractNumId="12" w15:restartNumberingAfterBreak="0">
+  <w:abstractNum w:abstractNumId="13" w15:restartNumberingAfterBreak="0">
     <w:nsid w:val="73AE311A"/>
     <w:multiLevelType w:val="multilevel"/>
     <w:tmpl w:val="D02E1F64"/>
@@ -4745,7 +6269,7 @@
     </w:lvl>
   </w:abstractNum>
   <w:num w:numId="1">
-    <w:abstractNumId w:val="11"/>
+    <w:abstractNumId w:val="12"/>
   </w:num>
   <w:num w:numId="2">
     <w:abstractNumId w:val="1"/>
@@ -4757,10 +6281,10 @@
     <w:abstractNumId w:val="4"/>
   </w:num>
   <w:num w:numId="5">
-    <w:abstractNumId w:val="12"/>
+    <w:abstractNumId w:val="13"/>
   </w:num>
   <w:num w:numId="6">
-    <w:abstractNumId w:val="9"/>
+    <w:abstractNumId w:val="10"/>
   </w:num>
   <w:num w:numId="7">
     <w:abstractNumId w:val="0"/>
@@ -4769,7 +6293,7 @@
     <w:abstractNumId w:val="3"/>
   </w:num>
   <w:num w:numId="9">
-    <w:abstractNumId w:val="10"/>
+    <w:abstractNumId w:val="11"/>
   </w:num>
   <w:num w:numId="10">
     <w:abstractNumId w:val="7"/>
@@ -4782,6 +6306,9 @@
   </w:num>
   <w:num w:numId="13">
     <w:abstractNumId w:val="6"/>
+  </w:num>
+  <w:num w:numId="14">
+    <w:abstractNumId w:val="9"/>
   </w:num>
 </w:numbering>
 </file>
@@ -5538,6 +7065,126 @@
       <w:shd w:val="clear" w:color="auto" w:fill="E1DFDD"/>
     </w:rPr>
   </w:style>
+  <w:style w:type="character" w:styleId="CommentReference">
+    <w:name w:val="annotation reference"/>
+    <w:basedOn w:val="DefaultParagraphFont"/>
+    <w:uiPriority w:val="99"/>
+    <w:semiHidden/>
+    <w:unhideWhenUsed/>
+    <w:rsid w:val="00FF1638"/>
+    <w:rPr>
+      <w:sz w:val="16"/>
+      <w:szCs w:val="16"/>
+    </w:rPr>
+  </w:style>
+  <w:style w:type="paragraph" w:styleId="CommentText">
+    <w:name w:val="annotation text"/>
+    <w:basedOn w:val="Normal"/>
+    <w:link w:val="CommentTextChar"/>
+    <w:uiPriority w:val="99"/>
+    <w:semiHidden/>
+    <w:unhideWhenUsed/>
+    <w:rsid w:val="00FF1638"/>
+    <w:pPr>
+      <w:spacing w:line="240" w:lineRule="auto"/>
+    </w:pPr>
+    <w:rPr>
+      <w:sz w:val="20"/>
+      <w:szCs w:val="20"/>
+    </w:rPr>
+  </w:style>
+  <w:style w:type="character" w:customStyle="1" w:styleId="CommentTextChar">
+    <w:name w:val="Comment Text Char"/>
+    <w:basedOn w:val="DefaultParagraphFont"/>
+    <w:link w:val="CommentText"/>
+    <w:uiPriority w:val="99"/>
+    <w:semiHidden/>
+    <w:rsid w:val="00FF1638"/>
+    <w:rPr>
+      <w:sz w:val="20"/>
+      <w:szCs w:val="20"/>
+    </w:rPr>
+  </w:style>
+  <w:style w:type="paragraph" w:styleId="CommentSubject">
+    <w:name w:val="annotation subject"/>
+    <w:basedOn w:val="CommentText"/>
+    <w:next w:val="CommentText"/>
+    <w:link w:val="CommentSubjectChar"/>
+    <w:uiPriority w:val="99"/>
+    <w:semiHidden/>
+    <w:unhideWhenUsed/>
+    <w:rsid w:val="00FF1638"/>
+    <w:rPr>
+      <w:b/>
+      <w:bCs/>
+    </w:rPr>
+  </w:style>
+  <w:style w:type="character" w:customStyle="1" w:styleId="CommentSubjectChar">
+    <w:name w:val="Comment Subject Char"/>
+    <w:basedOn w:val="CommentTextChar"/>
+    <w:link w:val="CommentSubject"/>
+    <w:uiPriority w:val="99"/>
+    <w:semiHidden/>
+    <w:rsid w:val="00FF1638"/>
+    <w:rPr>
+      <w:b/>
+      <w:bCs/>
+      <w:sz w:val="20"/>
+      <w:szCs w:val="20"/>
+    </w:rPr>
+  </w:style>
+  <w:style w:type="paragraph" w:styleId="BalloonText">
+    <w:name w:val="Balloon Text"/>
+    <w:basedOn w:val="Normal"/>
+    <w:link w:val="BalloonTextChar"/>
+    <w:uiPriority w:val="99"/>
+    <w:semiHidden/>
+    <w:unhideWhenUsed/>
+    <w:rsid w:val="00FF1638"/>
+    <w:pPr>
+      <w:spacing w:before="0" w:after="0" w:line="240" w:lineRule="auto"/>
+    </w:pPr>
+    <w:rPr>
+      <w:rFonts w:ascii="Segoe UI" w:hAnsi="Segoe UI" w:cs="Segoe UI"/>
+      <w:sz w:val="18"/>
+      <w:szCs w:val="18"/>
+    </w:rPr>
+  </w:style>
+  <w:style w:type="character" w:customStyle="1" w:styleId="BalloonTextChar">
+    <w:name w:val="Balloon Text Char"/>
+    <w:basedOn w:val="DefaultParagraphFont"/>
+    <w:link w:val="BalloonText"/>
+    <w:uiPriority w:val="99"/>
+    <w:semiHidden/>
+    <w:rsid w:val="00FF1638"/>
+    <w:rPr>
+      <w:rFonts w:ascii="Segoe UI" w:hAnsi="Segoe UI" w:cs="Segoe UI"/>
+      <w:sz w:val="18"/>
+      <w:szCs w:val="18"/>
+    </w:rPr>
+  </w:style>
+  <w:style w:type="character" w:styleId="FollowedHyperlink">
+    <w:name w:val="FollowedHyperlink"/>
+    <w:basedOn w:val="DefaultParagraphFont"/>
+    <w:uiPriority w:val="99"/>
+    <w:semiHidden/>
+    <w:unhideWhenUsed/>
+    <w:rsid w:val="00D34639"/>
+    <w:rPr>
+      <w:color w:val="800080" w:themeColor="followedHyperlink"/>
+      <w:u w:val="single"/>
+    </w:rPr>
+  </w:style>
+  <w:style w:type="paragraph" w:styleId="Revision">
+    <w:name w:val="Revision"/>
+    <w:hidden/>
+    <w:uiPriority w:val="99"/>
+    <w:semiHidden/>
+    <w:rsid w:val="00110A70"/>
+    <w:pPr>
+      <w:spacing w:before="0" w:after="0" w:line="240" w:lineRule="auto"/>
+    </w:pPr>
+  </w:style>
 </w:styles>
 </file>
 

</xml_diff>